<commit_message>
Edited the Design Doc to correctly reflect the structure of the program
</commit_message>
<xml_diff>
--- a/DesignDocs/MyFields_Design_Analysis.docx
+++ b/DesignDocs/MyFields_Design_Analysis.docx
@@ -51,7 +51,31 @@
           <w:sz w:val="24"/>
           <w:szCs w:val="24"/>
         </w:rPr>
-        <w:t>CIS 544 – Advanced Software Design and Development</w:t>
+        <w:t xml:space="preserve">CIS </w:t>
+      </w:r>
+      <w:r>
+        <w:rPr>
+          <w:rFonts w:ascii="Times New Roman" w:hAnsi="Times New Roman" w:cs="Times New Roman"/>
+          <w:sz w:val="24"/>
+          <w:szCs w:val="24"/>
+        </w:rPr>
+        <w:t>642</w:t>
+      </w:r>
+      <w:r>
+        <w:rPr>
+          <w:rFonts w:ascii="Times New Roman" w:hAnsi="Times New Roman" w:cs="Times New Roman"/>
+          <w:sz w:val="24"/>
+          <w:szCs w:val="24"/>
+        </w:rPr>
+        <w:t xml:space="preserve"> – </w:t>
+      </w:r>
+      <w:r>
+        <w:rPr>
+          <w:rFonts w:ascii="Times New Roman" w:hAnsi="Times New Roman" w:cs="Times New Roman"/>
+          <w:sz w:val="24"/>
+          <w:szCs w:val="24"/>
+        </w:rPr>
+        <w:t>Software Engineering Senior Project</w:t>
       </w:r>
     </w:p>
     <w:p>
@@ -64,6 +88,24 @@
           <w:szCs w:val="24"/>
         </w:rPr>
       </w:pPr>
+      <w:proofErr w:type="spellStart"/>
+      <w:r>
+        <w:rPr>
+          <w:rFonts w:ascii="Times New Roman" w:hAnsi="Times New Roman" w:cs="Times New Roman"/>
+          <w:sz w:val="24"/>
+          <w:szCs w:val="24"/>
+        </w:rPr>
+        <w:t>MyFields</w:t>
+      </w:r>
+      <w:proofErr w:type="spellEnd"/>
+      <w:r>
+        <w:rPr>
+          <w:rFonts w:ascii="Times New Roman" w:hAnsi="Times New Roman" w:cs="Times New Roman"/>
+          <w:sz w:val="24"/>
+          <w:szCs w:val="24"/>
+        </w:rPr>
+        <w:t xml:space="preserve"> Mobile Application</w:t>
+      </w:r>
     </w:p>
     <w:p>
       <w:pPr>
@@ -92,7 +134,7 @@
           <w:sz w:val="24"/>
           <w:szCs w:val="24"/>
         </w:rPr>
-        <w:t>Project Management System</w:t>
+        <w:t>Daniel Kennedy</w:t>
       </w:r>
     </w:p>
     <w:p>
@@ -105,6 +147,14 @@
           <w:szCs w:val="24"/>
         </w:rPr>
       </w:pPr>
+      <w:r>
+        <w:rPr>
+          <w:rFonts w:ascii="Times New Roman" w:hAnsi="Times New Roman" w:cs="Times New Roman"/>
+          <w:sz w:val="24"/>
+          <w:szCs w:val="24"/>
+        </w:rPr>
+        <w:t>Brett Merriam</w:t>
+      </w:r>
     </w:p>
     <w:p>
       <w:pPr>
@@ -116,24 +166,13 @@
           <w:szCs w:val="24"/>
         </w:rPr>
       </w:pPr>
-    </w:p>
-    <w:p>
-      <w:pPr>
-        <w:spacing w:line="480" w:lineRule="auto"/>
-        <w:jc w:val="center"/>
-        <w:rPr>
-          <w:rFonts w:ascii="Times New Roman" w:hAnsi="Times New Roman" w:cs="Times New Roman"/>
-          <w:sz w:val="24"/>
-          <w:szCs w:val="24"/>
-        </w:rPr>
-      </w:pPr>
-      <w:r>
-        <w:rPr>
-          <w:rFonts w:ascii="Times New Roman" w:hAnsi="Times New Roman" w:cs="Times New Roman"/>
-          <w:sz w:val="24"/>
-          <w:szCs w:val="24"/>
-        </w:rPr>
-        <w:t>Daniel Kennedy</w:t>
+      <w:r>
+        <w:rPr>
+          <w:rFonts w:ascii="Times New Roman" w:hAnsi="Times New Roman" w:cs="Times New Roman"/>
+          <w:sz w:val="24"/>
+          <w:szCs w:val="24"/>
+        </w:rPr>
+        <w:t>Kyle Murphy</w:t>
       </w:r>
     </w:p>
     <w:p>
@@ -10287,36 +10326,203 @@
     </w:p>
     <w:p>
       <w:pPr>
+        <w:pStyle w:val="Heading1"/>
+        <w:numPr>
+          <w:ilvl w:val="0"/>
+          <w:numId w:val="1"/>
+        </w:numPr>
+      </w:pPr>
+      <w:bookmarkStart w:id="9" w:name="_Toc387594624"/>
+      <w:r>
+        <w:lastRenderedPageBreak/>
+        <w:t>Mid-Level Design</w:t>
+      </w:r>
+      <w:bookmarkEnd w:id="9"/>
+    </w:p>
+    <w:p/>
+    <w:p>
+      <w:pPr>
+        <w:spacing w:line="480" w:lineRule="auto"/>
+        <w:rPr>
+          <w:rFonts w:ascii="Times New Roman" w:hAnsi="Times New Roman" w:cs="Times New Roman"/>
+          <w:sz w:val="24"/>
+          <w:szCs w:val="24"/>
+        </w:rPr>
+      </w:pPr>
+      <w:r>
+        <w:rPr>
+          <w:rFonts w:ascii="Times New Roman" w:hAnsi="Times New Roman" w:cs="Times New Roman"/>
+          <w:sz w:val="24"/>
+          <w:szCs w:val="24"/>
+        </w:rPr>
+        <w:t>Mid-level design will consist of the operational descriptions of each component. The component diagram and description above provide a comprehensive overview of what each component’s objectives and the flow of the program are; this section should be geared more towards defining how each component of the system operates internally. This will consist of a class diagram for each component, as well as a description of the functionality and intention of each corresponding function for that diagram.</w:t>
+      </w:r>
+    </w:p>
+    <w:p>
+      <w:pPr>
+        <w:pStyle w:val="Heading2"/>
+        <w:numPr>
+          <w:ilvl w:val="1"/>
+          <w:numId w:val="1"/>
+        </w:numPr>
+      </w:pPr>
+      <w:r>
+        <w:t>The View</w:t>
+      </w:r>
+    </w:p>
+    <w:p>
+      <w:pPr>
         <w:pStyle w:val="Heading3"/>
         <w:numPr>
           <w:ilvl w:val="2"/>
           <w:numId w:val="1"/>
         </w:numPr>
-        <w:rPr>
-          <w:rFonts w:ascii="Times New Roman" w:hAnsi="Times New Roman" w:cs="Times New Roman"/>
-          <w:sz w:val="24"/>
-          <w:szCs w:val="24"/>
-        </w:rPr>
-      </w:pPr>
-      <w:bookmarkStart w:id="9" w:name="_Toc387594623"/>
-      <w:r>
-        <w:rPr>
-          <w:rFonts w:ascii="Times New Roman" w:hAnsi="Times New Roman" w:cs="Times New Roman"/>
-          <w:sz w:val="24"/>
-          <w:szCs w:val="24"/>
-        </w:rPr>
+      </w:pPr>
+      <w:r>
+        <w:t>View Class Diagram</w:t>
+      </w:r>
+    </w:p>
+    <w:p/>
+    <w:p>
+      <w:pPr>
+        <w:pStyle w:val="Heading3"/>
+        <w:numPr>
+          <w:ilvl w:val="2"/>
+          <w:numId w:val="1"/>
+        </w:numPr>
+      </w:pPr>
+      <w:r>
+        <w:t>View Operational Description</w:t>
+      </w:r>
+    </w:p>
+    <w:p/>
+    <w:p>
+      <w:pPr>
+        <w:pStyle w:val="Heading2"/>
+        <w:numPr>
+          <w:ilvl w:val="1"/>
+          <w:numId w:val="1"/>
+        </w:numPr>
+      </w:pPr>
+      <w:r>
+        <w:t>The Presenter</w:t>
+      </w:r>
+    </w:p>
+    <w:p>
+      <w:pPr>
+        <w:pStyle w:val="Heading3"/>
+        <w:numPr>
+          <w:ilvl w:val="2"/>
+          <w:numId w:val="1"/>
+        </w:numPr>
+      </w:pPr>
+      <w:r>
+        <w:t>Presenter Class Diagram</w:t>
+      </w:r>
+    </w:p>
+    <w:p/>
+    <w:p>
+      <w:pPr>
+        <w:pStyle w:val="Heading3"/>
+        <w:numPr>
+          <w:ilvl w:val="2"/>
+          <w:numId w:val="1"/>
+        </w:numPr>
+      </w:pPr>
+      <w:r>
+        <w:t>Presenter Operational Description</w:t>
+      </w:r>
+    </w:p>
+    <w:p/>
+    <w:p>
+      <w:pPr>
+        <w:pStyle w:val="Heading2"/>
+        <w:numPr>
+          <w:ilvl w:val="1"/>
+          <w:numId w:val="1"/>
+        </w:numPr>
+      </w:pPr>
+      <w:r>
+        <w:t>The Model</w:t>
+      </w:r>
+    </w:p>
+    <w:p>
+      <w:pPr>
+        <w:pStyle w:val="Heading3"/>
+        <w:numPr>
+          <w:ilvl w:val="2"/>
+          <w:numId w:val="1"/>
+        </w:numPr>
+      </w:pPr>
+      <w:r>
+        <w:t>Model Class Diagrams</w:t>
+      </w:r>
+    </w:p>
+    <w:p>
+      <w:pPr>
+        <w:pStyle w:val="Heading4"/>
+        <w:numPr>
+          <w:ilvl w:val="3"/>
+          <w:numId w:val="1"/>
+        </w:numPr>
+      </w:pPr>
+      <w:r>
+        <w:t>Field Class</w:t>
+      </w:r>
+    </w:p>
+    <w:p/>
+    <w:p>
+      <w:pPr>
+        <w:pStyle w:val="Heading4"/>
+        <w:numPr>
+          <w:ilvl w:val="3"/>
+          <w:numId w:val="1"/>
+        </w:numPr>
+      </w:pPr>
+      <w:r>
+        <w:t>Pest Sample Class</w:t>
+      </w:r>
+    </w:p>
+    <w:p/>
+    <w:p>
+      <w:pPr>
+        <w:pStyle w:val="Heading3"/>
+        <w:numPr>
+          <w:ilvl w:val="2"/>
+          <w:numId w:val="1"/>
+        </w:numPr>
+      </w:pPr>
+      <w:r>
+        <w:t>Model Operational Description</w:t>
+      </w:r>
+    </w:p>
+    <w:p>
+      <w:pPr>
+        <w:pStyle w:val="Heading4"/>
+        <w:numPr>
+          <w:ilvl w:val="3"/>
+          <w:numId w:val="1"/>
+        </w:numPr>
+      </w:pPr>
+      <w:r>
+        <w:t>Field Class</w:t>
+      </w:r>
+    </w:p>
+    <w:p/>
+    <w:p>
+      <w:pPr>
+        <w:pStyle w:val="Heading4"/>
+        <w:numPr>
+          <w:ilvl w:val="3"/>
+          <w:numId w:val="1"/>
+        </w:numPr>
+      </w:pPr>
+      <w:r>
         <w:lastRenderedPageBreak/>
-        <w:t>Component Diagram Interfaces</w:t>
-      </w:r>
-      <w:bookmarkEnd w:id="9"/>
-    </w:p>
-    <w:p>
-      <w:r>
-        <w:br w:type="page"/>
-      </w:r>
-      <w:bookmarkStart w:id="10" w:name="_GoBack"/>
-      <w:bookmarkEnd w:id="10"/>
-    </w:p>
+        <w:t>Pest Sample Class</w:t>
+      </w:r>
+    </w:p>
+    <w:p/>
     <w:p>
       <w:pPr>
         <w:pStyle w:val="Heading1"/>
@@ -10325,1878 +10531,80 @@
           <w:numId w:val="1"/>
         </w:numPr>
       </w:pPr>
-      <w:bookmarkStart w:id="11" w:name="_Toc387594624"/>
-      <w:r>
-        <w:lastRenderedPageBreak/>
-        <w:t>Mid-Level Design</w:t>
-      </w:r>
-      <w:bookmarkEnd w:id="11"/>
+      <w:bookmarkStart w:id="10" w:name="_Toc387594626"/>
+      <w:r>
+        <w:t>Low-Level Design</w:t>
+      </w:r>
+      <w:bookmarkEnd w:id="10"/>
+    </w:p>
+    <w:p/>
+    <w:p>
+      <w:pPr>
+        <w:spacing w:line="480" w:lineRule="auto"/>
+        <w:rPr>
+          <w:rFonts w:ascii="Times New Roman" w:hAnsi="Times New Roman" w:cs="Times New Roman"/>
+          <w:sz w:val="24"/>
+          <w:szCs w:val="24"/>
+        </w:rPr>
+      </w:pPr>
+      <w:r>
+        <w:rPr>
+          <w:rFonts w:ascii="Times New Roman" w:hAnsi="Times New Roman" w:cs="Times New Roman"/>
+          <w:sz w:val="24"/>
+          <w:szCs w:val="24"/>
+        </w:rPr>
+        <w:t xml:space="preserve">Low level design will be generated for each component as they are written. This section of design consists of any algorithms or processes that need a textual description, where the code is not easy to document or understand. Each component should have a specific section dedicated to its low-level design; the contents of that section will depend largely on </w:t>
+      </w:r>
+      <w:r>
+        <w:rPr>
+          <w:rFonts w:ascii="Times New Roman" w:hAnsi="Times New Roman" w:cs="Times New Roman"/>
+          <w:sz w:val="24"/>
+          <w:szCs w:val="24"/>
+        </w:rPr>
+        <w:t>how complex that section is. For example, a view component should need very little low-level design description.</w:t>
+      </w:r>
     </w:p>
     <w:p>
       <w:pPr>
         <w:pStyle w:val="Heading2"/>
         <w:numPr>
           <w:ilvl w:val="1"/>
-          <w:numId w:val="1"/>
+          <w:numId w:val="36"/>
         </w:numPr>
       </w:pPr>
-      <w:bookmarkStart w:id="12" w:name="_Toc387594625"/>
-      <w:r>
-        <w:t>System Class Diagram</w:t>
-      </w:r>
-      <w:bookmarkEnd w:id="12"/>
-    </w:p>
-    <w:p>
-      <w:pPr>
-        <w:spacing w:line="480" w:lineRule="auto"/>
-        <w:rPr>
-          <w:rFonts w:ascii="Times New Roman" w:hAnsi="Times New Roman" w:cs="Times New Roman"/>
-          <w:sz w:val="24"/>
-          <w:szCs w:val="24"/>
-        </w:rPr>
-      </w:pPr>
-      <w:r>
-        <w:rPr>
-          <w:rFonts w:ascii="Times New Roman" w:hAnsi="Times New Roman" w:cs="Times New Roman"/>
-          <w:sz w:val="24"/>
-          <w:szCs w:val="24"/>
-        </w:rPr>
-        <w:t>Operation signatures are hidden in this section for clarity of the diagram. See section 4.1 for specifications.</w:t>
-      </w:r>
-    </w:p>
-    <w:p>
-      <w:r>
-        <w:rPr>
-          <w:noProof/>
-        </w:rPr>
-        <w:drawing>
-          <wp:inline distT="0" distB="0" distL="0" distR="0">
-            <wp:extent cx="6607927" cy="3562350"/>
-            <wp:effectExtent l="0" t="0" r="2540" b="0"/>
-            <wp:docPr id="4" name="Picture 4"/>
-            <wp:cNvGraphicFramePr>
-              <a:graphicFrameLocks xmlns:a="http://schemas.openxmlformats.org/drawingml/2006/main" noChangeAspect="1"/>
-            </wp:cNvGraphicFramePr>
-            <a:graphic xmlns:a="http://schemas.openxmlformats.org/drawingml/2006/main">
-              <a:graphicData uri="http://schemas.openxmlformats.org/drawingml/2006/picture">
-                <pic:pic xmlns:pic="http://schemas.openxmlformats.org/drawingml/2006/picture">
-                  <pic:nvPicPr>
-                    <pic:cNvPr id="0" name="CB8C942.tmp"/>
-                    <pic:cNvPicPr/>
-                  </pic:nvPicPr>
-                  <pic:blipFill>
-                    <a:blip r:embed="rId11">
-                      <a:extLst>
-                        <a:ext uri="{28A0092B-C50C-407E-A947-70E740481C1C}">
-                          <a14:useLocalDpi xmlns:a14="http://schemas.microsoft.com/office/drawing/2010/main" val="0"/>
-                        </a:ext>
-                      </a:extLst>
-                    </a:blip>
-                    <a:stretch>
-                      <a:fillRect/>
-                    </a:stretch>
-                  </pic:blipFill>
-                  <pic:spPr>
-                    <a:xfrm>
-                      <a:off x="0" y="0"/>
-                      <a:ext cx="6615794" cy="3566591"/>
-                    </a:xfrm>
-                    <a:prstGeom prst="rect">
-                      <a:avLst/>
-                    </a:prstGeom>
-                  </pic:spPr>
-                </pic:pic>
-              </a:graphicData>
-            </a:graphic>
-          </wp:inline>
-        </w:drawing>
-      </w:r>
-    </w:p>
-    <w:p>
-      <w:pPr>
-        <w:spacing w:line="480" w:lineRule="auto"/>
-        <w:rPr>
-          <w:rFonts w:ascii="Times New Roman" w:hAnsi="Times New Roman" w:cs="Times New Roman"/>
-          <w:sz w:val="24"/>
-          <w:szCs w:val="24"/>
-        </w:rPr>
-      </w:pPr>
-      <w:r>
-        <w:rPr>
-          <w:rFonts w:ascii="Times New Roman" w:hAnsi="Times New Roman" w:cs="Times New Roman"/>
-          <w:sz w:val="24"/>
-          <w:szCs w:val="24"/>
-        </w:rPr>
-        <w:t xml:space="preserve">The Presenter object acts as a centralized controller for this system, while the View object acts as a user interface, and the </w:t>
-      </w:r>
-      <w:proofErr w:type="spellStart"/>
-      <w:r>
-        <w:rPr>
-          <w:rFonts w:ascii="Times New Roman" w:hAnsi="Times New Roman" w:cs="Times New Roman"/>
-          <w:sz w:val="24"/>
-          <w:szCs w:val="24"/>
-        </w:rPr>
-        <w:t>DataReaderWriter</w:t>
-      </w:r>
-      <w:proofErr w:type="spellEnd"/>
-      <w:r>
-        <w:rPr>
-          <w:rFonts w:ascii="Times New Roman" w:hAnsi="Times New Roman" w:cs="Times New Roman"/>
-          <w:sz w:val="24"/>
-          <w:szCs w:val="24"/>
-        </w:rPr>
-        <w:t xml:space="preserve"> acts as an interface for reading to and writing from local storage for the project. The </w:t>
-      </w:r>
-      <w:proofErr w:type="spellStart"/>
-      <w:r>
-        <w:rPr>
-          <w:rFonts w:ascii="Times New Roman" w:hAnsi="Times New Roman" w:cs="Times New Roman"/>
-          <w:sz w:val="24"/>
-          <w:szCs w:val="24"/>
-        </w:rPr>
-        <w:t>ProgrammingUnit</w:t>
-      </w:r>
-      <w:proofErr w:type="spellEnd"/>
-      <w:r>
-        <w:rPr>
-          <w:rFonts w:ascii="Times New Roman" w:hAnsi="Times New Roman" w:cs="Times New Roman"/>
-          <w:sz w:val="24"/>
-          <w:szCs w:val="24"/>
-        </w:rPr>
-        <w:t xml:space="preserve"> and User objects act as the Models for this system.</w:t>
-      </w:r>
-    </w:p>
-    <w:p>
-      <w:pPr>
-        <w:pStyle w:val="Heading2"/>
-        <w:numPr>
-          <w:ilvl w:val="0"/>
-          <w:numId w:val="1"/>
-        </w:numPr>
-      </w:pPr>
-      <w:bookmarkStart w:id="13" w:name="_Toc387594626"/>
-      <w:r>
-        <w:t>Low-Level Design</w:t>
-      </w:r>
-      <w:bookmarkEnd w:id="13"/>
-    </w:p>
+      <w:r>
+        <w:t>The View</w:t>
+      </w:r>
+    </w:p>
+    <w:p/>
     <w:p>
       <w:pPr>
         <w:pStyle w:val="Heading2"/>
         <w:numPr>
           <w:ilvl w:val="1"/>
-          <w:numId w:val="1"/>
+          <w:numId w:val="36"/>
         </w:numPr>
       </w:pPr>
-      <w:bookmarkStart w:id="14" w:name="_Toc387594627"/>
-      <w:r>
-        <w:t>Operation Specifications</w:t>
-      </w:r>
-      <w:bookmarkEnd w:id="14"/>
-    </w:p>
-    <w:p>
-      <w:pPr>
-        <w:pStyle w:val="ListParagraph"/>
-        <w:numPr>
-          <w:ilvl w:val="0"/>
-          <w:numId w:val="23"/>
-        </w:numPr>
-        <w:spacing w:line="480" w:lineRule="auto"/>
-        <w:rPr>
-          <w:rFonts w:ascii="Times New Roman" w:hAnsi="Times New Roman" w:cs="Times New Roman"/>
-          <w:sz w:val="24"/>
-          <w:szCs w:val="24"/>
-        </w:rPr>
-      </w:pPr>
-      <w:r>
-        <w:rPr>
-          <w:rFonts w:ascii="Times New Roman" w:hAnsi="Times New Roman" w:cs="Times New Roman"/>
-          <w:sz w:val="24"/>
-          <w:szCs w:val="24"/>
-        </w:rPr>
-        <w:t>View Object</w:t>
-      </w:r>
-    </w:p>
-    <w:p>
-      <w:pPr>
-        <w:pStyle w:val="ListParagraph"/>
+      <w:r>
+        <w:t>The Presenter</w:t>
+      </w:r>
+    </w:p>
+    <w:p/>
+    <w:p>
+      <w:pPr>
+        <w:pStyle w:val="Heading2"/>
         <w:numPr>
           <w:ilvl w:val="1"/>
-          <w:numId w:val="23"/>
+          <w:numId w:val="36"/>
         </w:numPr>
-        <w:spacing w:line="480" w:lineRule="auto"/>
-        <w:rPr>
-          <w:rFonts w:ascii="Times New Roman" w:hAnsi="Times New Roman" w:cs="Times New Roman"/>
-          <w:sz w:val="24"/>
-          <w:szCs w:val="24"/>
-        </w:rPr>
-      </w:pPr>
-      <w:r>
-        <w:rPr>
-          <w:rFonts w:ascii="Times New Roman" w:hAnsi="Times New Roman" w:cs="Times New Roman"/>
-          <w:sz w:val="24"/>
-          <w:szCs w:val="24"/>
-        </w:rPr>
-        <w:t>Login() : User</w:t>
-      </w:r>
-    </w:p>
-    <w:p>
-      <w:pPr>
-        <w:pStyle w:val="ListParagraph"/>
-        <w:numPr>
-          <w:ilvl w:val="2"/>
-          <w:numId w:val="23"/>
-        </w:numPr>
-        <w:spacing w:line="480" w:lineRule="auto"/>
-        <w:rPr>
-          <w:rFonts w:ascii="Times New Roman" w:hAnsi="Times New Roman" w:cs="Times New Roman"/>
-          <w:sz w:val="24"/>
-          <w:szCs w:val="24"/>
-        </w:rPr>
-      </w:pPr>
-      <w:r>
-        <w:rPr>
-          <w:rFonts w:ascii="Times New Roman" w:hAnsi="Times New Roman" w:cs="Times New Roman"/>
-          <w:sz w:val="24"/>
-          <w:szCs w:val="24"/>
-        </w:rPr>
-        <w:lastRenderedPageBreak/>
-        <w:t>Purpose: To provide an interface for a user to login to the system or create an account.</w:t>
-      </w:r>
-    </w:p>
-    <w:p>
-      <w:pPr>
-        <w:pStyle w:val="ListParagraph"/>
-        <w:numPr>
-          <w:ilvl w:val="1"/>
-          <w:numId w:val="23"/>
-        </w:numPr>
-        <w:spacing w:line="480" w:lineRule="auto"/>
-        <w:rPr>
-          <w:rFonts w:ascii="Times New Roman" w:hAnsi="Times New Roman" w:cs="Times New Roman"/>
-          <w:sz w:val="24"/>
-          <w:szCs w:val="24"/>
-        </w:rPr>
-      </w:pPr>
-      <w:proofErr w:type="spellStart"/>
-      <w:r>
-        <w:rPr>
-          <w:rFonts w:ascii="Times New Roman" w:hAnsi="Times New Roman" w:cs="Times New Roman"/>
-          <w:sz w:val="24"/>
-          <w:szCs w:val="24"/>
-        </w:rPr>
-        <w:t>DisplayUnitInfo</w:t>
-      </w:r>
-      <w:proofErr w:type="spellEnd"/>
-      <w:r>
-        <w:rPr>
-          <w:rFonts w:ascii="Times New Roman" w:hAnsi="Times New Roman" w:cs="Times New Roman"/>
-          <w:sz w:val="24"/>
-          <w:szCs w:val="24"/>
-        </w:rPr>
-        <w:t>(</w:t>
-      </w:r>
-      <w:proofErr w:type="spellStart"/>
-      <w:r>
-        <w:rPr>
-          <w:rFonts w:ascii="Times New Roman" w:hAnsi="Times New Roman" w:cs="Times New Roman"/>
-          <w:sz w:val="24"/>
-          <w:szCs w:val="24"/>
-        </w:rPr>
-        <w:t>ProgrammingUnit</w:t>
-      </w:r>
-      <w:proofErr w:type="spellEnd"/>
-      <w:r>
-        <w:rPr>
-          <w:rFonts w:ascii="Times New Roman" w:hAnsi="Times New Roman" w:cs="Times New Roman"/>
-          <w:sz w:val="24"/>
-          <w:szCs w:val="24"/>
-        </w:rPr>
-        <w:t xml:space="preserve"> p)</w:t>
-      </w:r>
-    </w:p>
-    <w:p>
-      <w:pPr>
-        <w:pStyle w:val="ListParagraph"/>
-        <w:numPr>
-          <w:ilvl w:val="2"/>
-          <w:numId w:val="23"/>
-        </w:numPr>
-        <w:spacing w:line="480" w:lineRule="auto"/>
-        <w:rPr>
-          <w:rFonts w:ascii="Times New Roman" w:hAnsi="Times New Roman" w:cs="Times New Roman"/>
-          <w:sz w:val="24"/>
-          <w:szCs w:val="24"/>
-        </w:rPr>
-      </w:pPr>
-      <w:r>
-        <w:rPr>
-          <w:rFonts w:ascii="Times New Roman" w:hAnsi="Times New Roman" w:cs="Times New Roman"/>
-          <w:sz w:val="24"/>
-          <w:szCs w:val="24"/>
-        </w:rPr>
-        <w:t xml:space="preserve">Purpose: To provide a means of displaying the information about a </w:t>
-      </w:r>
-      <w:proofErr w:type="spellStart"/>
-      <w:r>
-        <w:rPr>
-          <w:rFonts w:ascii="Times New Roman" w:hAnsi="Times New Roman" w:cs="Times New Roman"/>
-          <w:sz w:val="24"/>
-          <w:szCs w:val="24"/>
-        </w:rPr>
-        <w:t>ProgrammingUnit</w:t>
-      </w:r>
-      <w:proofErr w:type="spellEnd"/>
-    </w:p>
-    <w:p>
-      <w:pPr>
-        <w:pStyle w:val="ListParagraph"/>
-        <w:numPr>
-          <w:ilvl w:val="1"/>
-          <w:numId w:val="23"/>
-        </w:numPr>
-        <w:spacing w:line="480" w:lineRule="auto"/>
-        <w:rPr>
-          <w:rFonts w:ascii="Times New Roman" w:hAnsi="Times New Roman" w:cs="Times New Roman"/>
-          <w:sz w:val="24"/>
-          <w:szCs w:val="24"/>
-        </w:rPr>
-      </w:pPr>
-      <w:proofErr w:type="spellStart"/>
-      <w:r>
-        <w:rPr>
-          <w:rFonts w:ascii="Times New Roman" w:hAnsi="Times New Roman" w:cs="Times New Roman"/>
-          <w:sz w:val="24"/>
-          <w:szCs w:val="24"/>
-        </w:rPr>
-        <w:t>RetrieveNewUnit</w:t>
-      </w:r>
-      <w:proofErr w:type="spellEnd"/>
-      <w:r>
-        <w:rPr>
-          <w:rFonts w:ascii="Times New Roman" w:hAnsi="Times New Roman" w:cs="Times New Roman"/>
-          <w:sz w:val="24"/>
-          <w:szCs w:val="24"/>
-        </w:rPr>
-        <w:t xml:space="preserve">(): </w:t>
-      </w:r>
-      <w:proofErr w:type="spellStart"/>
-      <w:r>
-        <w:rPr>
-          <w:rFonts w:ascii="Times New Roman" w:hAnsi="Times New Roman" w:cs="Times New Roman"/>
-          <w:sz w:val="24"/>
-          <w:szCs w:val="24"/>
-        </w:rPr>
-        <w:t>ProgrammingUnit</w:t>
-      </w:r>
-      <w:proofErr w:type="spellEnd"/>
-    </w:p>
-    <w:p>
-      <w:pPr>
-        <w:pStyle w:val="ListParagraph"/>
-        <w:numPr>
-          <w:ilvl w:val="2"/>
-          <w:numId w:val="23"/>
-        </w:numPr>
-        <w:spacing w:line="480" w:lineRule="auto"/>
-        <w:rPr>
-          <w:rFonts w:ascii="Times New Roman" w:hAnsi="Times New Roman" w:cs="Times New Roman"/>
-          <w:sz w:val="24"/>
-          <w:szCs w:val="24"/>
-        </w:rPr>
-      </w:pPr>
-      <w:r>
-        <w:rPr>
-          <w:rFonts w:ascii="Times New Roman" w:hAnsi="Times New Roman" w:cs="Times New Roman"/>
-          <w:sz w:val="24"/>
-          <w:szCs w:val="24"/>
-        </w:rPr>
-        <w:t>Purpose: To retrieve all necessary information about creating a programming unit, then create and return that unit.</w:t>
-      </w:r>
-    </w:p>
-    <w:p>
-      <w:pPr>
-        <w:pStyle w:val="ListParagraph"/>
-        <w:numPr>
-          <w:ilvl w:val="1"/>
-          <w:numId w:val="23"/>
-        </w:numPr>
-        <w:spacing w:line="480" w:lineRule="auto"/>
-        <w:rPr>
-          <w:rFonts w:ascii="Times New Roman" w:hAnsi="Times New Roman" w:cs="Times New Roman"/>
-          <w:sz w:val="24"/>
-          <w:szCs w:val="24"/>
-        </w:rPr>
-      </w:pPr>
-      <w:proofErr w:type="spellStart"/>
-      <w:r>
-        <w:rPr>
-          <w:rFonts w:ascii="Times New Roman" w:hAnsi="Times New Roman" w:cs="Times New Roman"/>
-          <w:sz w:val="24"/>
-          <w:szCs w:val="24"/>
-        </w:rPr>
-        <w:t>EditUnitInfo</w:t>
-      </w:r>
-      <w:proofErr w:type="spellEnd"/>
-      <w:r>
-        <w:rPr>
-          <w:rFonts w:ascii="Times New Roman" w:hAnsi="Times New Roman" w:cs="Times New Roman"/>
-          <w:sz w:val="24"/>
-          <w:szCs w:val="24"/>
-        </w:rPr>
-        <w:t>(</w:t>
-      </w:r>
-      <w:proofErr w:type="spellStart"/>
-      <w:r>
-        <w:rPr>
-          <w:rFonts w:ascii="Times New Roman" w:hAnsi="Times New Roman" w:cs="Times New Roman"/>
-          <w:sz w:val="24"/>
-          <w:szCs w:val="24"/>
-        </w:rPr>
-        <w:t>ProgrammingUnit</w:t>
-      </w:r>
-      <w:proofErr w:type="spellEnd"/>
-      <w:r>
-        <w:rPr>
-          <w:rFonts w:ascii="Times New Roman" w:hAnsi="Times New Roman" w:cs="Times New Roman"/>
-          <w:sz w:val="24"/>
-          <w:szCs w:val="24"/>
-        </w:rPr>
-        <w:t xml:space="preserve"> p)</w:t>
-      </w:r>
-    </w:p>
-    <w:p>
-      <w:pPr>
-        <w:pStyle w:val="ListParagraph"/>
-        <w:numPr>
-          <w:ilvl w:val="2"/>
-          <w:numId w:val="23"/>
-        </w:numPr>
-        <w:spacing w:line="480" w:lineRule="auto"/>
-        <w:rPr>
-          <w:rFonts w:ascii="Times New Roman" w:hAnsi="Times New Roman" w:cs="Times New Roman"/>
-          <w:sz w:val="24"/>
-          <w:szCs w:val="24"/>
-        </w:rPr>
-      </w:pPr>
-      <w:r>
-        <w:rPr>
-          <w:rFonts w:ascii="Times New Roman" w:hAnsi="Times New Roman" w:cs="Times New Roman"/>
-          <w:sz w:val="24"/>
-          <w:szCs w:val="24"/>
-        </w:rPr>
-        <w:t>Purpose: To provide an interface for selecting pieces of a programming unit to modify</w:t>
-      </w:r>
-    </w:p>
-    <w:p>
-      <w:pPr>
-        <w:pStyle w:val="ListParagraph"/>
-        <w:numPr>
-          <w:ilvl w:val="1"/>
-          <w:numId w:val="23"/>
-        </w:numPr>
-        <w:spacing w:line="480" w:lineRule="auto"/>
-        <w:rPr>
-          <w:rFonts w:ascii="Times New Roman" w:hAnsi="Times New Roman" w:cs="Times New Roman"/>
-          <w:sz w:val="24"/>
-          <w:szCs w:val="24"/>
-        </w:rPr>
-      </w:pPr>
-      <w:proofErr w:type="spellStart"/>
-      <w:r>
-        <w:rPr>
-          <w:rFonts w:ascii="Times New Roman" w:hAnsi="Times New Roman" w:cs="Times New Roman"/>
-          <w:sz w:val="24"/>
-          <w:szCs w:val="24"/>
-        </w:rPr>
-        <w:t>DisplaySortedUnits</w:t>
-      </w:r>
-      <w:proofErr w:type="spellEnd"/>
-      <w:r>
-        <w:rPr>
-          <w:rFonts w:ascii="Times New Roman" w:hAnsi="Times New Roman" w:cs="Times New Roman"/>
-          <w:sz w:val="24"/>
-          <w:szCs w:val="24"/>
-        </w:rPr>
-        <w:t>(List&lt;</w:t>
-      </w:r>
-      <w:proofErr w:type="spellStart"/>
-      <w:r>
-        <w:rPr>
-          <w:rFonts w:ascii="Times New Roman" w:hAnsi="Times New Roman" w:cs="Times New Roman"/>
-          <w:sz w:val="24"/>
-          <w:szCs w:val="24"/>
-        </w:rPr>
-        <w:t>ProgrammingUnit</w:t>
-      </w:r>
-      <w:proofErr w:type="spellEnd"/>
-      <w:r>
-        <w:rPr>
-          <w:rFonts w:ascii="Times New Roman" w:hAnsi="Times New Roman" w:cs="Times New Roman"/>
-          <w:sz w:val="24"/>
-          <w:szCs w:val="24"/>
-        </w:rPr>
-        <w:t>&gt; units)</w:t>
-      </w:r>
-    </w:p>
-    <w:p>
-      <w:pPr>
-        <w:pStyle w:val="ListParagraph"/>
-        <w:numPr>
-          <w:ilvl w:val="2"/>
-          <w:numId w:val="23"/>
-        </w:numPr>
-        <w:spacing w:line="480" w:lineRule="auto"/>
-        <w:rPr>
-          <w:rFonts w:ascii="Times New Roman" w:hAnsi="Times New Roman" w:cs="Times New Roman"/>
-          <w:sz w:val="24"/>
-          <w:szCs w:val="24"/>
-        </w:rPr>
-      </w:pPr>
-      <w:r>
-        <w:rPr>
-          <w:rFonts w:ascii="Times New Roman" w:hAnsi="Times New Roman" w:cs="Times New Roman"/>
-          <w:sz w:val="24"/>
-          <w:szCs w:val="24"/>
-        </w:rPr>
-        <w:t>Purpose: To display a sorted list of programming units.</w:t>
-      </w:r>
-    </w:p>
-    <w:p>
-      <w:pPr>
-        <w:pStyle w:val="ListParagraph"/>
-        <w:numPr>
-          <w:ilvl w:val="1"/>
-          <w:numId w:val="23"/>
-        </w:numPr>
-        <w:spacing w:line="480" w:lineRule="auto"/>
-        <w:rPr>
-          <w:rFonts w:ascii="Times New Roman" w:hAnsi="Times New Roman" w:cs="Times New Roman"/>
-          <w:sz w:val="24"/>
-          <w:szCs w:val="24"/>
-        </w:rPr>
-      </w:pPr>
-      <w:proofErr w:type="spellStart"/>
-      <w:r>
-        <w:rPr>
-          <w:rFonts w:ascii="Times New Roman" w:hAnsi="Times New Roman" w:cs="Times New Roman"/>
-          <w:sz w:val="24"/>
-          <w:szCs w:val="24"/>
-        </w:rPr>
-        <w:t>DisplayStats</w:t>
-      </w:r>
-      <w:proofErr w:type="spellEnd"/>
-      <w:r>
-        <w:rPr>
-          <w:rFonts w:ascii="Times New Roman" w:hAnsi="Times New Roman" w:cs="Times New Roman"/>
-          <w:sz w:val="24"/>
-          <w:szCs w:val="24"/>
-        </w:rPr>
-        <w:t>(</w:t>
-      </w:r>
-      <w:proofErr w:type="spellStart"/>
-      <w:r>
-        <w:rPr>
-          <w:rFonts w:ascii="Times New Roman" w:hAnsi="Times New Roman" w:cs="Times New Roman"/>
-          <w:sz w:val="24"/>
-          <w:szCs w:val="24"/>
-        </w:rPr>
-        <w:t>int</w:t>
-      </w:r>
-      <w:proofErr w:type="spellEnd"/>
-      <w:r>
-        <w:rPr>
-          <w:rFonts w:ascii="Times New Roman" w:hAnsi="Times New Roman" w:cs="Times New Roman"/>
-          <w:sz w:val="24"/>
-          <w:szCs w:val="24"/>
-        </w:rPr>
-        <w:t xml:space="preserve"> </w:t>
-      </w:r>
-      <w:proofErr w:type="spellStart"/>
-      <w:r>
-        <w:rPr>
-          <w:rFonts w:ascii="Times New Roman" w:hAnsi="Times New Roman" w:cs="Times New Roman"/>
-          <w:sz w:val="24"/>
-          <w:szCs w:val="24"/>
-        </w:rPr>
-        <w:t>NumberNotStarted</w:t>
-      </w:r>
-      <w:proofErr w:type="spellEnd"/>
-      <w:r>
-        <w:rPr>
-          <w:rFonts w:ascii="Times New Roman" w:hAnsi="Times New Roman" w:cs="Times New Roman"/>
-          <w:sz w:val="24"/>
-          <w:szCs w:val="24"/>
-        </w:rPr>
-        <w:t xml:space="preserve">, </w:t>
-      </w:r>
-      <w:proofErr w:type="spellStart"/>
-      <w:r>
-        <w:rPr>
-          <w:rFonts w:ascii="Times New Roman" w:hAnsi="Times New Roman" w:cs="Times New Roman"/>
-          <w:sz w:val="24"/>
-          <w:szCs w:val="24"/>
-        </w:rPr>
-        <w:t>int</w:t>
-      </w:r>
-      <w:proofErr w:type="spellEnd"/>
-      <w:r>
-        <w:rPr>
-          <w:rFonts w:ascii="Times New Roman" w:hAnsi="Times New Roman" w:cs="Times New Roman"/>
-          <w:sz w:val="24"/>
-          <w:szCs w:val="24"/>
-        </w:rPr>
-        <w:t xml:space="preserve"> </w:t>
-      </w:r>
-      <w:proofErr w:type="spellStart"/>
-      <w:r>
-        <w:rPr>
-          <w:rFonts w:ascii="Times New Roman" w:hAnsi="Times New Roman" w:cs="Times New Roman"/>
-          <w:sz w:val="24"/>
-          <w:szCs w:val="24"/>
-        </w:rPr>
-        <w:t>NumberDesign</w:t>
-      </w:r>
-      <w:proofErr w:type="spellEnd"/>
-      <w:r>
-        <w:rPr>
-          <w:rFonts w:ascii="Times New Roman" w:hAnsi="Times New Roman" w:cs="Times New Roman"/>
-          <w:sz w:val="24"/>
-          <w:szCs w:val="24"/>
-        </w:rPr>
-        <w:t xml:space="preserve">, </w:t>
-      </w:r>
-      <w:proofErr w:type="spellStart"/>
-      <w:r>
-        <w:rPr>
-          <w:rFonts w:ascii="Times New Roman" w:hAnsi="Times New Roman" w:cs="Times New Roman"/>
-          <w:sz w:val="24"/>
-          <w:szCs w:val="24"/>
-        </w:rPr>
-        <w:t>int</w:t>
-      </w:r>
-      <w:proofErr w:type="spellEnd"/>
-      <w:r>
-        <w:rPr>
-          <w:rFonts w:ascii="Times New Roman" w:hAnsi="Times New Roman" w:cs="Times New Roman"/>
-          <w:sz w:val="24"/>
-          <w:szCs w:val="24"/>
-        </w:rPr>
-        <w:t xml:space="preserve"> </w:t>
-      </w:r>
-      <w:proofErr w:type="spellStart"/>
-      <w:r>
-        <w:rPr>
-          <w:rFonts w:ascii="Times New Roman" w:hAnsi="Times New Roman" w:cs="Times New Roman"/>
-          <w:sz w:val="24"/>
-          <w:szCs w:val="24"/>
-        </w:rPr>
-        <w:t>NumberCoding</w:t>
-      </w:r>
-      <w:proofErr w:type="spellEnd"/>
-      <w:r>
-        <w:rPr>
-          <w:rFonts w:ascii="Times New Roman" w:hAnsi="Times New Roman" w:cs="Times New Roman"/>
-          <w:sz w:val="24"/>
-          <w:szCs w:val="24"/>
-        </w:rPr>
-        <w:t xml:space="preserve">, </w:t>
-      </w:r>
-      <w:proofErr w:type="spellStart"/>
-      <w:r>
-        <w:rPr>
-          <w:rFonts w:ascii="Times New Roman" w:hAnsi="Times New Roman" w:cs="Times New Roman"/>
-          <w:sz w:val="24"/>
-          <w:szCs w:val="24"/>
-        </w:rPr>
-        <w:t>int</w:t>
-      </w:r>
-      <w:proofErr w:type="spellEnd"/>
-      <w:r>
-        <w:rPr>
-          <w:rFonts w:ascii="Times New Roman" w:hAnsi="Times New Roman" w:cs="Times New Roman"/>
-          <w:sz w:val="24"/>
-          <w:szCs w:val="24"/>
-        </w:rPr>
-        <w:t xml:space="preserve"> </w:t>
-      </w:r>
-      <w:proofErr w:type="spellStart"/>
-      <w:r>
-        <w:rPr>
-          <w:rFonts w:ascii="Times New Roman" w:hAnsi="Times New Roman" w:cs="Times New Roman"/>
-          <w:sz w:val="24"/>
-          <w:szCs w:val="24"/>
-        </w:rPr>
-        <w:t>NumberTesting</w:t>
-      </w:r>
-      <w:proofErr w:type="spellEnd"/>
-      <w:r>
-        <w:rPr>
-          <w:rFonts w:ascii="Times New Roman" w:hAnsi="Times New Roman" w:cs="Times New Roman"/>
-          <w:sz w:val="24"/>
-          <w:szCs w:val="24"/>
-        </w:rPr>
-        <w:t>)</w:t>
-      </w:r>
-    </w:p>
-    <w:p>
-      <w:pPr>
-        <w:pStyle w:val="ListParagraph"/>
-        <w:numPr>
-          <w:ilvl w:val="2"/>
-          <w:numId w:val="23"/>
-        </w:numPr>
-        <w:spacing w:line="480" w:lineRule="auto"/>
-        <w:rPr>
-          <w:rFonts w:ascii="Times New Roman" w:hAnsi="Times New Roman" w:cs="Times New Roman"/>
-          <w:sz w:val="24"/>
-          <w:szCs w:val="24"/>
-        </w:rPr>
-      </w:pPr>
-      <w:r>
-        <w:rPr>
-          <w:rFonts w:ascii="Times New Roman" w:hAnsi="Times New Roman" w:cs="Times New Roman"/>
-          <w:sz w:val="24"/>
-          <w:szCs w:val="24"/>
-        </w:rPr>
-        <w:t xml:space="preserve">Purpose: To display the number of </w:t>
-      </w:r>
-      <w:proofErr w:type="spellStart"/>
-      <w:r>
-        <w:rPr>
-          <w:rFonts w:ascii="Times New Roman" w:hAnsi="Times New Roman" w:cs="Times New Roman"/>
-          <w:sz w:val="24"/>
-          <w:szCs w:val="24"/>
-        </w:rPr>
-        <w:t>ProgrammingUnits</w:t>
-      </w:r>
-      <w:proofErr w:type="spellEnd"/>
-      <w:r>
-        <w:rPr>
-          <w:rFonts w:ascii="Times New Roman" w:hAnsi="Times New Roman" w:cs="Times New Roman"/>
-          <w:sz w:val="24"/>
-          <w:szCs w:val="24"/>
-        </w:rPr>
-        <w:t xml:space="preserve"> in each cycle of development.</w:t>
-      </w:r>
-    </w:p>
-    <w:p>
-      <w:pPr>
-        <w:pStyle w:val="ListParagraph"/>
-        <w:numPr>
-          <w:ilvl w:val="1"/>
-          <w:numId w:val="23"/>
-        </w:numPr>
-        <w:spacing w:line="480" w:lineRule="auto"/>
-        <w:rPr>
-          <w:rFonts w:ascii="Times New Roman" w:hAnsi="Times New Roman" w:cs="Times New Roman"/>
-          <w:sz w:val="24"/>
-          <w:szCs w:val="24"/>
-        </w:rPr>
-      </w:pPr>
-      <w:proofErr w:type="spellStart"/>
-      <w:r>
-        <w:rPr>
-          <w:rFonts w:ascii="Times New Roman" w:hAnsi="Times New Roman" w:cs="Times New Roman"/>
-          <w:sz w:val="24"/>
-          <w:szCs w:val="24"/>
-        </w:rPr>
-        <w:t>SelectUnit</w:t>
-      </w:r>
-      <w:proofErr w:type="spellEnd"/>
-      <w:r>
-        <w:rPr>
-          <w:rFonts w:ascii="Times New Roman" w:hAnsi="Times New Roman" w:cs="Times New Roman"/>
-          <w:sz w:val="24"/>
-          <w:szCs w:val="24"/>
-        </w:rPr>
-        <w:t>(List&lt;</w:t>
-      </w:r>
-      <w:proofErr w:type="spellStart"/>
-      <w:r>
-        <w:rPr>
-          <w:rFonts w:ascii="Times New Roman" w:hAnsi="Times New Roman" w:cs="Times New Roman"/>
-          <w:sz w:val="24"/>
-          <w:szCs w:val="24"/>
-        </w:rPr>
-        <w:t>ProgrammingUnit</w:t>
-      </w:r>
-      <w:proofErr w:type="spellEnd"/>
-      <w:r>
-        <w:rPr>
-          <w:rFonts w:ascii="Times New Roman" w:hAnsi="Times New Roman" w:cs="Times New Roman"/>
-          <w:sz w:val="24"/>
-          <w:szCs w:val="24"/>
-        </w:rPr>
-        <w:t xml:space="preserve">&gt; units): </w:t>
-      </w:r>
-      <w:proofErr w:type="spellStart"/>
-      <w:r>
-        <w:rPr>
-          <w:rFonts w:ascii="Times New Roman" w:hAnsi="Times New Roman" w:cs="Times New Roman"/>
-          <w:sz w:val="24"/>
-          <w:szCs w:val="24"/>
-        </w:rPr>
-        <w:t>int</w:t>
-      </w:r>
-      <w:proofErr w:type="spellEnd"/>
-    </w:p>
-    <w:p>
-      <w:pPr>
-        <w:pStyle w:val="ListParagraph"/>
-        <w:numPr>
-          <w:ilvl w:val="2"/>
-          <w:numId w:val="23"/>
-        </w:numPr>
-        <w:spacing w:line="480" w:lineRule="auto"/>
-        <w:rPr>
-          <w:rFonts w:ascii="Times New Roman" w:hAnsi="Times New Roman" w:cs="Times New Roman"/>
-          <w:sz w:val="24"/>
-          <w:szCs w:val="24"/>
-        </w:rPr>
-      </w:pPr>
-      <w:r>
-        <w:rPr>
-          <w:rFonts w:ascii="Times New Roman" w:hAnsi="Times New Roman" w:cs="Times New Roman"/>
-          <w:sz w:val="24"/>
-          <w:szCs w:val="24"/>
-        </w:rPr>
-        <w:t>Purpose: To provide the user a method of selecting the index of a programming unit to modify or delete.</w:t>
-      </w:r>
-    </w:p>
-    <w:p>
-      <w:pPr>
-        <w:pStyle w:val="ListParagraph"/>
-        <w:numPr>
-          <w:ilvl w:val="1"/>
-          <w:numId w:val="23"/>
-        </w:numPr>
-        <w:spacing w:line="480" w:lineRule="auto"/>
-        <w:rPr>
-          <w:rFonts w:ascii="Times New Roman" w:hAnsi="Times New Roman" w:cs="Times New Roman"/>
-          <w:sz w:val="24"/>
-          <w:szCs w:val="24"/>
-        </w:rPr>
-      </w:pPr>
-      <w:proofErr w:type="spellStart"/>
-      <w:r>
-        <w:rPr>
-          <w:rFonts w:ascii="Times New Roman" w:hAnsi="Times New Roman" w:cs="Times New Roman"/>
-          <w:sz w:val="24"/>
-          <w:szCs w:val="24"/>
-        </w:rPr>
-        <w:t>DisplayReturnToMenu</w:t>
-      </w:r>
-      <w:proofErr w:type="spellEnd"/>
-      <w:r>
-        <w:rPr>
-          <w:rFonts w:ascii="Times New Roman" w:hAnsi="Times New Roman" w:cs="Times New Roman"/>
-          <w:sz w:val="24"/>
-          <w:szCs w:val="24"/>
-        </w:rPr>
-        <w:t>()</w:t>
-      </w:r>
-    </w:p>
-    <w:p>
-      <w:pPr>
-        <w:pStyle w:val="ListParagraph"/>
-        <w:numPr>
-          <w:ilvl w:val="2"/>
-          <w:numId w:val="23"/>
-        </w:numPr>
-        <w:spacing w:line="480" w:lineRule="auto"/>
-        <w:rPr>
-          <w:rFonts w:ascii="Times New Roman" w:hAnsi="Times New Roman" w:cs="Times New Roman"/>
-          <w:sz w:val="24"/>
-          <w:szCs w:val="24"/>
-        </w:rPr>
-      </w:pPr>
-      <w:r>
-        <w:rPr>
-          <w:rFonts w:ascii="Times New Roman" w:hAnsi="Times New Roman" w:cs="Times New Roman"/>
-          <w:sz w:val="24"/>
-          <w:szCs w:val="24"/>
-        </w:rPr>
-        <w:t>Purpose: To provide a centralized piece of code for the end of each display method to call.</w:t>
-      </w:r>
-    </w:p>
-    <w:p>
-      <w:pPr>
-        <w:pStyle w:val="ListParagraph"/>
-        <w:numPr>
-          <w:ilvl w:val="1"/>
-          <w:numId w:val="23"/>
-        </w:numPr>
-        <w:spacing w:line="480" w:lineRule="auto"/>
-        <w:rPr>
-          <w:rFonts w:ascii="Times New Roman" w:hAnsi="Times New Roman" w:cs="Times New Roman"/>
-          <w:sz w:val="24"/>
-          <w:szCs w:val="24"/>
-        </w:rPr>
-      </w:pPr>
-      <w:proofErr w:type="spellStart"/>
-      <w:r>
-        <w:rPr>
-          <w:rFonts w:ascii="Times New Roman" w:hAnsi="Times New Roman" w:cs="Times New Roman"/>
-          <w:sz w:val="24"/>
-          <w:szCs w:val="24"/>
-        </w:rPr>
-        <w:t>DisplaySaveChanges</w:t>
-      </w:r>
-      <w:proofErr w:type="spellEnd"/>
-      <w:r>
-        <w:rPr>
-          <w:rFonts w:ascii="Times New Roman" w:hAnsi="Times New Roman" w:cs="Times New Roman"/>
-          <w:sz w:val="24"/>
-          <w:szCs w:val="24"/>
-        </w:rPr>
-        <w:t>()</w:t>
-      </w:r>
-    </w:p>
-    <w:p>
-      <w:pPr>
-        <w:pStyle w:val="ListParagraph"/>
-        <w:numPr>
-          <w:ilvl w:val="2"/>
-          <w:numId w:val="23"/>
-        </w:numPr>
-        <w:spacing w:line="480" w:lineRule="auto"/>
-        <w:rPr>
-          <w:rFonts w:ascii="Times New Roman" w:hAnsi="Times New Roman" w:cs="Times New Roman"/>
-          <w:sz w:val="24"/>
-          <w:szCs w:val="24"/>
-        </w:rPr>
-      </w:pPr>
-      <w:r>
-        <w:rPr>
-          <w:rFonts w:ascii="Times New Roman" w:hAnsi="Times New Roman" w:cs="Times New Roman"/>
-          <w:sz w:val="24"/>
-          <w:szCs w:val="24"/>
-        </w:rPr>
-        <w:lastRenderedPageBreak/>
-        <w:t>Purpose: To provide a centralized piece of code for prompting to save changes (internal or external) with internal error handling.</w:t>
-      </w:r>
-    </w:p>
-    <w:p>
-      <w:pPr>
-        <w:pStyle w:val="ListParagraph"/>
-        <w:numPr>
-          <w:ilvl w:val="0"/>
-          <w:numId w:val="23"/>
-        </w:numPr>
-        <w:spacing w:line="480" w:lineRule="auto"/>
-        <w:rPr>
-          <w:rFonts w:ascii="Times New Roman" w:hAnsi="Times New Roman" w:cs="Times New Roman"/>
-          <w:sz w:val="24"/>
-          <w:szCs w:val="24"/>
-        </w:rPr>
-      </w:pPr>
-      <w:proofErr w:type="spellStart"/>
-      <w:r>
-        <w:rPr>
-          <w:rFonts w:ascii="Times New Roman" w:hAnsi="Times New Roman" w:cs="Times New Roman"/>
-          <w:sz w:val="24"/>
-          <w:szCs w:val="24"/>
-        </w:rPr>
-        <w:t>DataReaderWriter</w:t>
-      </w:r>
-      <w:proofErr w:type="spellEnd"/>
-      <w:r>
-        <w:rPr>
-          <w:rFonts w:ascii="Times New Roman" w:hAnsi="Times New Roman" w:cs="Times New Roman"/>
-          <w:sz w:val="24"/>
-          <w:szCs w:val="24"/>
-        </w:rPr>
-        <w:t xml:space="preserve"> Object</w:t>
-      </w:r>
-    </w:p>
-    <w:p>
-      <w:pPr>
-        <w:pStyle w:val="ListParagraph"/>
-        <w:numPr>
-          <w:ilvl w:val="1"/>
-          <w:numId w:val="23"/>
-        </w:numPr>
-        <w:spacing w:line="480" w:lineRule="auto"/>
-        <w:rPr>
-          <w:rFonts w:ascii="Times New Roman" w:hAnsi="Times New Roman" w:cs="Times New Roman"/>
-          <w:sz w:val="24"/>
-          <w:szCs w:val="24"/>
-        </w:rPr>
-      </w:pPr>
-      <w:proofErr w:type="spellStart"/>
-      <w:r>
-        <w:rPr>
-          <w:rFonts w:ascii="Times New Roman" w:hAnsi="Times New Roman" w:cs="Times New Roman"/>
-          <w:sz w:val="24"/>
-          <w:szCs w:val="24"/>
-        </w:rPr>
-        <w:t>ReadUnits</w:t>
-      </w:r>
-      <w:proofErr w:type="spellEnd"/>
-      <w:r>
-        <w:rPr>
-          <w:rFonts w:ascii="Times New Roman" w:hAnsi="Times New Roman" w:cs="Times New Roman"/>
-          <w:sz w:val="24"/>
-          <w:szCs w:val="24"/>
-        </w:rPr>
-        <w:t>(): List&lt;</w:t>
-      </w:r>
-      <w:proofErr w:type="spellStart"/>
-      <w:r>
-        <w:rPr>
-          <w:rFonts w:ascii="Times New Roman" w:hAnsi="Times New Roman" w:cs="Times New Roman"/>
-          <w:sz w:val="24"/>
-          <w:szCs w:val="24"/>
-        </w:rPr>
-        <w:t>ProgrammingUnit</w:t>
-      </w:r>
-      <w:proofErr w:type="spellEnd"/>
-      <w:r>
-        <w:rPr>
-          <w:rFonts w:ascii="Times New Roman" w:hAnsi="Times New Roman" w:cs="Times New Roman"/>
-          <w:sz w:val="24"/>
-          <w:szCs w:val="24"/>
-        </w:rPr>
-        <w:t>&gt;</w:t>
-      </w:r>
-    </w:p>
-    <w:p>
-      <w:pPr>
-        <w:pStyle w:val="ListParagraph"/>
-        <w:numPr>
-          <w:ilvl w:val="2"/>
-          <w:numId w:val="23"/>
-        </w:numPr>
-        <w:spacing w:line="480" w:lineRule="auto"/>
-        <w:rPr>
-          <w:rFonts w:ascii="Times New Roman" w:hAnsi="Times New Roman" w:cs="Times New Roman"/>
-          <w:sz w:val="24"/>
-          <w:szCs w:val="24"/>
-        </w:rPr>
-      </w:pPr>
-      <w:r>
-        <w:rPr>
-          <w:rFonts w:ascii="Times New Roman" w:hAnsi="Times New Roman" w:cs="Times New Roman"/>
-          <w:sz w:val="24"/>
-          <w:szCs w:val="24"/>
-        </w:rPr>
-        <w:t>Purpose: To read in a group of programming units from a database file.</w:t>
-      </w:r>
-    </w:p>
-    <w:p>
-      <w:pPr>
-        <w:pStyle w:val="ListParagraph"/>
-        <w:numPr>
-          <w:ilvl w:val="1"/>
-          <w:numId w:val="23"/>
-        </w:numPr>
-        <w:spacing w:line="480" w:lineRule="auto"/>
-        <w:rPr>
-          <w:rFonts w:ascii="Times New Roman" w:hAnsi="Times New Roman" w:cs="Times New Roman"/>
-          <w:sz w:val="24"/>
-          <w:szCs w:val="24"/>
-        </w:rPr>
-      </w:pPr>
-      <w:proofErr w:type="spellStart"/>
-      <w:r>
-        <w:rPr>
-          <w:rFonts w:ascii="Times New Roman" w:hAnsi="Times New Roman" w:cs="Times New Roman"/>
-          <w:sz w:val="24"/>
-          <w:szCs w:val="24"/>
-        </w:rPr>
-        <w:t>ReadUsers</w:t>
-      </w:r>
-      <w:proofErr w:type="spellEnd"/>
-      <w:r>
-        <w:rPr>
-          <w:rFonts w:ascii="Times New Roman" w:hAnsi="Times New Roman" w:cs="Times New Roman"/>
-          <w:sz w:val="24"/>
-          <w:szCs w:val="24"/>
-        </w:rPr>
-        <w:t>() : List&lt;User&gt;</w:t>
-      </w:r>
-    </w:p>
-    <w:p>
-      <w:pPr>
-        <w:pStyle w:val="ListParagraph"/>
-        <w:numPr>
-          <w:ilvl w:val="2"/>
-          <w:numId w:val="23"/>
-        </w:numPr>
-        <w:spacing w:line="480" w:lineRule="auto"/>
-        <w:rPr>
-          <w:rFonts w:ascii="Times New Roman" w:hAnsi="Times New Roman" w:cs="Times New Roman"/>
-          <w:sz w:val="24"/>
-          <w:szCs w:val="24"/>
-        </w:rPr>
-      </w:pPr>
-      <w:r>
-        <w:rPr>
-          <w:rFonts w:ascii="Times New Roman" w:hAnsi="Times New Roman" w:cs="Times New Roman"/>
-          <w:sz w:val="24"/>
-          <w:szCs w:val="24"/>
-        </w:rPr>
-        <w:t>Purpose: To read in a group of users from a database file.</w:t>
-      </w:r>
-    </w:p>
-    <w:p>
-      <w:pPr>
-        <w:pStyle w:val="ListParagraph"/>
-        <w:numPr>
-          <w:ilvl w:val="1"/>
-          <w:numId w:val="23"/>
-        </w:numPr>
-        <w:spacing w:line="480" w:lineRule="auto"/>
-        <w:rPr>
-          <w:rFonts w:ascii="Times New Roman" w:hAnsi="Times New Roman" w:cs="Times New Roman"/>
-          <w:sz w:val="24"/>
-          <w:szCs w:val="24"/>
-        </w:rPr>
-      </w:pPr>
-      <w:proofErr w:type="spellStart"/>
-      <w:r>
-        <w:rPr>
-          <w:rFonts w:ascii="Times New Roman" w:hAnsi="Times New Roman" w:cs="Times New Roman"/>
-          <w:sz w:val="24"/>
-          <w:szCs w:val="24"/>
-        </w:rPr>
-        <w:t>WriterUnits</w:t>
-      </w:r>
-      <w:proofErr w:type="spellEnd"/>
-      <w:r>
-        <w:rPr>
-          <w:rFonts w:ascii="Times New Roman" w:hAnsi="Times New Roman" w:cs="Times New Roman"/>
-          <w:sz w:val="24"/>
-          <w:szCs w:val="24"/>
-        </w:rPr>
-        <w:t>(List&lt;</w:t>
-      </w:r>
-      <w:proofErr w:type="spellStart"/>
-      <w:r>
-        <w:rPr>
-          <w:rFonts w:ascii="Times New Roman" w:hAnsi="Times New Roman" w:cs="Times New Roman"/>
-          <w:sz w:val="24"/>
-          <w:szCs w:val="24"/>
-        </w:rPr>
-        <w:t>ProgrammingUnit</w:t>
-      </w:r>
-      <w:proofErr w:type="spellEnd"/>
-      <w:r>
-        <w:rPr>
-          <w:rFonts w:ascii="Times New Roman" w:hAnsi="Times New Roman" w:cs="Times New Roman"/>
-          <w:sz w:val="24"/>
-          <w:szCs w:val="24"/>
-        </w:rPr>
-        <w:t>&gt; units)</w:t>
-      </w:r>
-    </w:p>
-    <w:p>
-      <w:pPr>
-        <w:pStyle w:val="ListParagraph"/>
-        <w:numPr>
-          <w:ilvl w:val="2"/>
-          <w:numId w:val="23"/>
-        </w:numPr>
-        <w:spacing w:line="480" w:lineRule="auto"/>
-        <w:rPr>
-          <w:rFonts w:ascii="Times New Roman" w:hAnsi="Times New Roman" w:cs="Times New Roman"/>
-          <w:sz w:val="24"/>
-          <w:szCs w:val="24"/>
-        </w:rPr>
-      </w:pPr>
-      <w:r>
-        <w:rPr>
-          <w:rFonts w:ascii="Times New Roman" w:hAnsi="Times New Roman" w:cs="Times New Roman"/>
-          <w:sz w:val="24"/>
-          <w:szCs w:val="24"/>
-        </w:rPr>
-        <w:t>Purpose: To write out the program’s list of programming units to a database file.</w:t>
-      </w:r>
-    </w:p>
-    <w:p>
-      <w:pPr>
-        <w:pStyle w:val="ListParagraph"/>
-        <w:numPr>
-          <w:ilvl w:val="1"/>
-          <w:numId w:val="23"/>
-        </w:numPr>
-        <w:spacing w:line="480" w:lineRule="auto"/>
-        <w:rPr>
-          <w:rFonts w:ascii="Times New Roman" w:hAnsi="Times New Roman" w:cs="Times New Roman"/>
-          <w:sz w:val="24"/>
-          <w:szCs w:val="24"/>
-        </w:rPr>
-      </w:pPr>
-      <w:proofErr w:type="spellStart"/>
-      <w:r>
-        <w:rPr>
-          <w:rFonts w:ascii="Times New Roman" w:hAnsi="Times New Roman" w:cs="Times New Roman"/>
-          <w:sz w:val="24"/>
-          <w:szCs w:val="24"/>
-        </w:rPr>
-        <w:t>WriteUsers</w:t>
-      </w:r>
-      <w:proofErr w:type="spellEnd"/>
-      <w:r>
-        <w:rPr>
-          <w:rFonts w:ascii="Times New Roman" w:hAnsi="Times New Roman" w:cs="Times New Roman"/>
-          <w:sz w:val="24"/>
-          <w:szCs w:val="24"/>
-        </w:rPr>
-        <w:t>(List&lt;User&gt; users)</w:t>
-      </w:r>
-    </w:p>
-    <w:p>
-      <w:pPr>
-        <w:pStyle w:val="ListParagraph"/>
-        <w:numPr>
-          <w:ilvl w:val="2"/>
-          <w:numId w:val="23"/>
-        </w:numPr>
-        <w:spacing w:line="480" w:lineRule="auto"/>
-        <w:rPr>
-          <w:rFonts w:ascii="Times New Roman" w:hAnsi="Times New Roman" w:cs="Times New Roman"/>
-          <w:sz w:val="24"/>
-          <w:szCs w:val="24"/>
-        </w:rPr>
-      </w:pPr>
-      <w:r>
-        <w:rPr>
-          <w:rFonts w:ascii="Times New Roman" w:hAnsi="Times New Roman" w:cs="Times New Roman"/>
-          <w:sz w:val="24"/>
-          <w:szCs w:val="24"/>
-        </w:rPr>
-        <w:t>Purpose: To write out the program’s list of users to a database file.</w:t>
-      </w:r>
-    </w:p>
-    <w:p>
-      <w:pPr>
-        <w:pStyle w:val="ListParagraph"/>
-        <w:numPr>
-          <w:ilvl w:val="0"/>
-          <w:numId w:val="23"/>
-        </w:numPr>
-        <w:spacing w:line="480" w:lineRule="auto"/>
-        <w:rPr>
-          <w:rFonts w:ascii="Times New Roman" w:hAnsi="Times New Roman" w:cs="Times New Roman"/>
-          <w:sz w:val="24"/>
-          <w:szCs w:val="24"/>
-        </w:rPr>
-      </w:pPr>
-      <w:r>
-        <w:rPr>
-          <w:rFonts w:ascii="Times New Roman" w:hAnsi="Times New Roman" w:cs="Times New Roman"/>
-          <w:sz w:val="24"/>
-          <w:szCs w:val="24"/>
-        </w:rPr>
-        <w:t>Presenter Object</w:t>
-      </w:r>
-    </w:p>
-    <w:p>
-      <w:pPr>
-        <w:pStyle w:val="ListParagraph"/>
-        <w:numPr>
-          <w:ilvl w:val="1"/>
-          <w:numId w:val="23"/>
-        </w:numPr>
-        <w:spacing w:line="480" w:lineRule="auto"/>
-        <w:rPr>
-          <w:rFonts w:ascii="Times New Roman" w:hAnsi="Times New Roman" w:cs="Times New Roman"/>
-          <w:sz w:val="24"/>
-          <w:szCs w:val="24"/>
-        </w:rPr>
-      </w:pPr>
-      <w:proofErr w:type="spellStart"/>
-      <w:r>
-        <w:rPr>
-          <w:rFonts w:ascii="Times New Roman" w:hAnsi="Times New Roman" w:cs="Times New Roman"/>
-          <w:sz w:val="24"/>
-          <w:szCs w:val="24"/>
-        </w:rPr>
-        <w:t>RunSystem</w:t>
-      </w:r>
-      <w:proofErr w:type="spellEnd"/>
-      <w:r>
-        <w:rPr>
-          <w:rFonts w:ascii="Times New Roman" w:hAnsi="Times New Roman" w:cs="Times New Roman"/>
-          <w:sz w:val="24"/>
-          <w:szCs w:val="24"/>
-        </w:rPr>
-        <w:t>()</w:t>
-      </w:r>
-    </w:p>
-    <w:p>
-      <w:pPr>
-        <w:pStyle w:val="ListParagraph"/>
-        <w:numPr>
-          <w:ilvl w:val="2"/>
-          <w:numId w:val="23"/>
-        </w:numPr>
-        <w:spacing w:line="480" w:lineRule="auto"/>
-        <w:rPr>
-          <w:rFonts w:ascii="Times New Roman" w:hAnsi="Times New Roman" w:cs="Times New Roman"/>
-          <w:sz w:val="24"/>
-          <w:szCs w:val="24"/>
-        </w:rPr>
-      </w:pPr>
-      <w:r>
-        <w:rPr>
-          <w:rFonts w:ascii="Times New Roman" w:hAnsi="Times New Roman" w:cs="Times New Roman"/>
-          <w:sz w:val="24"/>
-          <w:szCs w:val="24"/>
-        </w:rPr>
-        <w:t>Purpose: To provide an entry point for the program, determine if a user needs to log in, display the main menu, and determine whether to continue to selection functionality or exit the system.</w:t>
-      </w:r>
-    </w:p>
-    <w:p>
-      <w:pPr>
-        <w:pStyle w:val="ListParagraph"/>
-        <w:numPr>
-          <w:ilvl w:val="1"/>
-          <w:numId w:val="23"/>
-        </w:numPr>
-        <w:spacing w:line="480" w:lineRule="auto"/>
-        <w:rPr>
-          <w:rFonts w:ascii="Times New Roman" w:hAnsi="Times New Roman" w:cs="Times New Roman"/>
-          <w:sz w:val="24"/>
-          <w:szCs w:val="24"/>
-        </w:rPr>
-      </w:pPr>
-      <w:proofErr w:type="spellStart"/>
-      <w:r>
-        <w:rPr>
-          <w:rFonts w:ascii="Times New Roman" w:hAnsi="Times New Roman" w:cs="Times New Roman"/>
-          <w:sz w:val="24"/>
-          <w:szCs w:val="24"/>
-        </w:rPr>
-        <w:t>MenuController</w:t>
-      </w:r>
-      <w:proofErr w:type="spellEnd"/>
-      <w:r>
-        <w:rPr>
-          <w:rFonts w:ascii="Times New Roman" w:hAnsi="Times New Roman" w:cs="Times New Roman"/>
-          <w:sz w:val="24"/>
-          <w:szCs w:val="24"/>
-        </w:rPr>
-        <w:t>()</w:t>
-      </w:r>
-    </w:p>
-    <w:p>
-      <w:pPr>
-        <w:pStyle w:val="ListParagraph"/>
-        <w:numPr>
-          <w:ilvl w:val="2"/>
-          <w:numId w:val="23"/>
-        </w:numPr>
-        <w:spacing w:line="480" w:lineRule="auto"/>
-        <w:rPr>
-          <w:rFonts w:ascii="Times New Roman" w:hAnsi="Times New Roman" w:cs="Times New Roman"/>
-          <w:sz w:val="24"/>
-          <w:szCs w:val="24"/>
-        </w:rPr>
-      </w:pPr>
-      <w:r>
-        <w:rPr>
-          <w:rFonts w:ascii="Times New Roman" w:hAnsi="Times New Roman" w:cs="Times New Roman"/>
-          <w:sz w:val="24"/>
-          <w:szCs w:val="24"/>
-        </w:rPr>
-        <w:t>Purpose: To determine what to do with a user’s selection from the main PMS menu.</w:t>
-      </w:r>
-    </w:p>
-    <w:p>
-      <w:pPr>
-        <w:pStyle w:val="ListParagraph"/>
-        <w:numPr>
-          <w:ilvl w:val="1"/>
-          <w:numId w:val="23"/>
-        </w:numPr>
-        <w:spacing w:line="480" w:lineRule="auto"/>
-        <w:rPr>
-          <w:rFonts w:ascii="Times New Roman" w:hAnsi="Times New Roman" w:cs="Times New Roman"/>
-          <w:sz w:val="24"/>
-          <w:szCs w:val="24"/>
-        </w:rPr>
-      </w:pPr>
-      <w:proofErr w:type="spellStart"/>
-      <w:r>
-        <w:rPr>
-          <w:rFonts w:ascii="Times New Roman" w:hAnsi="Times New Roman" w:cs="Times New Roman"/>
-          <w:sz w:val="24"/>
-          <w:szCs w:val="24"/>
-        </w:rPr>
-        <w:t>SortUnits</w:t>
-      </w:r>
-      <w:proofErr w:type="spellEnd"/>
-      <w:r>
-        <w:rPr>
-          <w:rFonts w:ascii="Times New Roman" w:hAnsi="Times New Roman" w:cs="Times New Roman"/>
-          <w:sz w:val="24"/>
-          <w:szCs w:val="24"/>
-        </w:rPr>
-        <w:t>(</w:t>
-      </w:r>
-      <w:proofErr w:type="spellStart"/>
-      <w:r>
-        <w:rPr>
-          <w:rFonts w:ascii="Times New Roman" w:hAnsi="Times New Roman" w:cs="Times New Roman"/>
-          <w:sz w:val="24"/>
-          <w:szCs w:val="24"/>
-        </w:rPr>
-        <w:t>SortValue</w:t>
-      </w:r>
-      <w:proofErr w:type="spellEnd"/>
-      <w:r>
-        <w:rPr>
-          <w:rFonts w:ascii="Times New Roman" w:hAnsi="Times New Roman" w:cs="Times New Roman"/>
-          <w:sz w:val="24"/>
-          <w:szCs w:val="24"/>
-        </w:rPr>
-        <w:t xml:space="preserve"> s)</w:t>
-      </w:r>
-    </w:p>
-    <w:p>
-      <w:pPr>
-        <w:pStyle w:val="ListParagraph"/>
-        <w:numPr>
-          <w:ilvl w:val="2"/>
-          <w:numId w:val="23"/>
-        </w:numPr>
-        <w:spacing w:line="480" w:lineRule="auto"/>
-        <w:rPr>
-          <w:rFonts w:ascii="Times New Roman" w:hAnsi="Times New Roman" w:cs="Times New Roman"/>
-          <w:sz w:val="24"/>
-          <w:szCs w:val="24"/>
-        </w:rPr>
-      </w:pPr>
-      <w:r>
-        <w:rPr>
-          <w:rFonts w:ascii="Times New Roman" w:hAnsi="Times New Roman" w:cs="Times New Roman"/>
-          <w:sz w:val="24"/>
-          <w:szCs w:val="24"/>
-        </w:rPr>
-        <w:t xml:space="preserve">Purpose: To provide a means of sorting the list of programming units by the specified method. NOTE: </w:t>
-      </w:r>
-      <w:proofErr w:type="spellStart"/>
-      <w:r>
-        <w:rPr>
-          <w:rFonts w:ascii="Times New Roman" w:hAnsi="Times New Roman" w:cs="Times New Roman"/>
-          <w:sz w:val="24"/>
-          <w:szCs w:val="24"/>
-        </w:rPr>
-        <w:t>SortValue</w:t>
-      </w:r>
-      <w:proofErr w:type="spellEnd"/>
-      <w:r>
-        <w:rPr>
-          <w:rFonts w:ascii="Times New Roman" w:hAnsi="Times New Roman" w:cs="Times New Roman"/>
-          <w:sz w:val="24"/>
-          <w:szCs w:val="24"/>
-        </w:rPr>
-        <w:t xml:space="preserve"> is an enumeration defined within the project for sorting methods; currently either by Programmer Name or Primary Requirement.</w:t>
-      </w:r>
-    </w:p>
-    <w:p>
-      <w:pPr>
-        <w:pStyle w:val="ListParagraph"/>
-        <w:numPr>
-          <w:ilvl w:val="1"/>
-          <w:numId w:val="23"/>
-        </w:numPr>
-        <w:spacing w:line="480" w:lineRule="auto"/>
-        <w:rPr>
-          <w:rFonts w:ascii="Times New Roman" w:hAnsi="Times New Roman" w:cs="Times New Roman"/>
-          <w:sz w:val="24"/>
-          <w:szCs w:val="24"/>
-        </w:rPr>
-      </w:pPr>
-      <w:proofErr w:type="spellStart"/>
-      <w:r>
-        <w:rPr>
-          <w:rFonts w:ascii="Times New Roman" w:hAnsi="Times New Roman" w:cs="Times New Roman"/>
-          <w:sz w:val="24"/>
-          <w:szCs w:val="24"/>
-        </w:rPr>
-        <w:t>DisplayStats</w:t>
-      </w:r>
-      <w:proofErr w:type="spellEnd"/>
-      <w:r>
-        <w:rPr>
-          <w:rFonts w:ascii="Times New Roman" w:hAnsi="Times New Roman" w:cs="Times New Roman"/>
-          <w:sz w:val="24"/>
-          <w:szCs w:val="24"/>
-        </w:rPr>
-        <w:t>()</w:t>
-      </w:r>
-    </w:p>
-    <w:p>
-      <w:pPr>
-        <w:pStyle w:val="ListParagraph"/>
-        <w:numPr>
-          <w:ilvl w:val="2"/>
-          <w:numId w:val="23"/>
-        </w:numPr>
-        <w:spacing w:line="480" w:lineRule="auto"/>
-        <w:rPr>
-          <w:rFonts w:ascii="Times New Roman" w:hAnsi="Times New Roman" w:cs="Times New Roman"/>
-          <w:sz w:val="24"/>
-          <w:szCs w:val="24"/>
-        </w:rPr>
-      </w:pPr>
-      <w:r>
-        <w:rPr>
-          <w:rFonts w:ascii="Times New Roman" w:hAnsi="Times New Roman" w:cs="Times New Roman"/>
-          <w:sz w:val="24"/>
-          <w:szCs w:val="24"/>
-        </w:rPr>
-        <w:lastRenderedPageBreak/>
-        <w:t>Purpose: To calculate and pass to the view the statistics of how many programming units are in each stage of the development cycle.</w:t>
-      </w:r>
-    </w:p>
-    <w:p>
-      <w:pPr>
-        <w:pStyle w:val="ListParagraph"/>
-        <w:numPr>
-          <w:ilvl w:val="1"/>
-          <w:numId w:val="23"/>
-        </w:numPr>
-        <w:spacing w:line="480" w:lineRule="auto"/>
-        <w:rPr>
-          <w:rFonts w:ascii="Times New Roman" w:hAnsi="Times New Roman" w:cs="Times New Roman"/>
-          <w:sz w:val="24"/>
-          <w:szCs w:val="24"/>
-        </w:rPr>
-      </w:pPr>
-      <w:proofErr w:type="spellStart"/>
-      <w:r>
-        <w:rPr>
-          <w:rFonts w:ascii="Times New Roman" w:hAnsi="Times New Roman" w:cs="Times New Roman"/>
-          <w:sz w:val="24"/>
-          <w:szCs w:val="24"/>
-        </w:rPr>
-        <w:t>ExitSystem</w:t>
-      </w:r>
-      <w:proofErr w:type="spellEnd"/>
-      <w:r>
-        <w:rPr>
-          <w:rFonts w:ascii="Times New Roman" w:hAnsi="Times New Roman" w:cs="Times New Roman"/>
-          <w:sz w:val="24"/>
-          <w:szCs w:val="24"/>
-        </w:rPr>
-        <w:t>()</w:t>
-      </w:r>
-    </w:p>
-    <w:p>
-      <w:pPr>
-        <w:pStyle w:val="ListParagraph"/>
-        <w:numPr>
-          <w:ilvl w:val="2"/>
-          <w:numId w:val="23"/>
-        </w:numPr>
-        <w:spacing w:line="480" w:lineRule="auto"/>
-        <w:rPr>
-          <w:rFonts w:ascii="Times New Roman" w:hAnsi="Times New Roman" w:cs="Times New Roman"/>
-          <w:sz w:val="24"/>
-          <w:szCs w:val="24"/>
-        </w:rPr>
-      </w:pPr>
-      <w:r>
-        <w:rPr>
-          <w:rFonts w:ascii="Times New Roman" w:hAnsi="Times New Roman" w:cs="Times New Roman"/>
-          <w:sz w:val="24"/>
-          <w:szCs w:val="24"/>
-        </w:rPr>
-        <w:t>Purpose: To determine whether the state of the system needs to be saved, and if so, to save the information before exiting the system.</w:t>
-      </w:r>
-    </w:p>
-    <w:p>
-      <w:pPr>
-        <w:pStyle w:val="ListParagraph"/>
-        <w:numPr>
-          <w:ilvl w:val="0"/>
-          <w:numId w:val="23"/>
-        </w:numPr>
-        <w:spacing w:line="480" w:lineRule="auto"/>
-        <w:rPr>
-          <w:rFonts w:ascii="Times New Roman" w:hAnsi="Times New Roman" w:cs="Times New Roman"/>
-          <w:sz w:val="24"/>
-          <w:szCs w:val="24"/>
-        </w:rPr>
-      </w:pPr>
-      <w:proofErr w:type="spellStart"/>
-      <w:r>
-        <w:rPr>
-          <w:rFonts w:ascii="Times New Roman" w:hAnsi="Times New Roman" w:cs="Times New Roman"/>
-          <w:sz w:val="24"/>
-          <w:szCs w:val="24"/>
-        </w:rPr>
-        <w:t>ProgrammingUnit</w:t>
-      </w:r>
-      <w:proofErr w:type="spellEnd"/>
-      <w:r>
-        <w:rPr>
-          <w:rFonts w:ascii="Times New Roman" w:hAnsi="Times New Roman" w:cs="Times New Roman"/>
-          <w:sz w:val="24"/>
-          <w:szCs w:val="24"/>
-        </w:rPr>
-        <w:t xml:space="preserve"> Object</w:t>
-      </w:r>
-    </w:p>
-    <w:p>
-      <w:pPr>
-        <w:pStyle w:val="ListParagraph"/>
-        <w:numPr>
-          <w:ilvl w:val="1"/>
-          <w:numId w:val="23"/>
-        </w:numPr>
-        <w:spacing w:line="480" w:lineRule="auto"/>
-        <w:rPr>
-          <w:rFonts w:ascii="Times New Roman" w:hAnsi="Times New Roman" w:cs="Times New Roman"/>
-          <w:sz w:val="24"/>
-          <w:szCs w:val="24"/>
-        </w:rPr>
-      </w:pPr>
-      <w:proofErr w:type="spellStart"/>
-      <w:r>
-        <w:rPr>
-          <w:rFonts w:ascii="Times New Roman" w:hAnsi="Times New Roman" w:cs="Times New Roman"/>
-          <w:sz w:val="24"/>
-          <w:szCs w:val="24"/>
-        </w:rPr>
-        <w:t>EditInfo</w:t>
-      </w:r>
-      <w:proofErr w:type="spellEnd"/>
-      <w:r>
-        <w:rPr>
-          <w:rFonts w:ascii="Times New Roman" w:hAnsi="Times New Roman" w:cs="Times New Roman"/>
-          <w:sz w:val="24"/>
-          <w:szCs w:val="24"/>
-        </w:rPr>
-        <w:t>(</w:t>
-      </w:r>
-      <w:proofErr w:type="spellStart"/>
-      <w:r>
-        <w:rPr>
-          <w:rFonts w:ascii="Times New Roman" w:hAnsi="Times New Roman" w:cs="Times New Roman"/>
-          <w:sz w:val="24"/>
-          <w:szCs w:val="24"/>
-        </w:rPr>
-        <w:t>int</w:t>
-      </w:r>
-      <w:proofErr w:type="spellEnd"/>
-      <w:r>
-        <w:rPr>
-          <w:rFonts w:ascii="Times New Roman" w:hAnsi="Times New Roman" w:cs="Times New Roman"/>
-          <w:sz w:val="24"/>
-          <w:szCs w:val="24"/>
-        </w:rPr>
-        <w:t xml:space="preserve"> </w:t>
-      </w:r>
-      <w:proofErr w:type="spellStart"/>
-      <w:r>
-        <w:rPr>
-          <w:rFonts w:ascii="Times New Roman" w:hAnsi="Times New Roman" w:cs="Times New Roman"/>
-          <w:sz w:val="24"/>
-          <w:szCs w:val="24"/>
-        </w:rPr>
-        <w:t>selectionToEdit</w:t>
-      </w:r>
-      <w:proofErr w:type="spellEnd"/>
-      <w:r>
-        <w:rPr>
-          <w:rFonts w:ascii="Times New Roman" w:hAnsi="Times New Roman" w:cs="Times New Roman"/>
-          <w:sz w:val="24"/>
-          <w:szCs w:val="24"/>
-        </w:rPr>
-        <w:t xml:space="preserve">, string </w:t>
-      </w:r>
-      <w:proofErr w:type="spellStart"/>
-      <w:r>
-        <w:rPr>
-          <w:rFonts w:ascii="Times New Roman" w:hAnsi="Times New Roman" w:cs="Times New Roman"/>
-          <w:sz w:val="24"/>
-          <w:szCs w:val="24"/>
-        </w:rPr>
-        <w:t>editText</w:t>
-      </w:r>
-      <w:proofErr w:type="spellEnd"/>
-      <w:r>
-        <w:rPr>
-          <w:rFonts w:ascii="Times New Roman" w:hAnsi="Times New Roman" w:cs="Times New Roman"/>
-          <w:sz w:val="24"/>
-          <w:szCs w:val="24"/>
-        </w:rPr>
-        <w:t>)</w:t>
-      </w:r>
-    </w:p>
-    <w:p>
-      <w:pPr>
-        <w:pStyle w:val="ListParagraph"/>
-        <w:numPr>
-          <w:ilvl w:val="2"/>
-          <w:numId w:val="23"/>
-        </w:numPr>
-        <w:spacing w:line="480" w:lineRule="auto"/>
-        <w:rPr>
-          <w:rFonts w:ascii="Times New Roman" w:hAnsi="Times New Roman" w:cs="Times New Roman"/>
-          <w:sz w:val="24"/>
-          <w:szCs w:val="24"/>
-        </w:rPr>
-      </w:pPr>
-      <w:r>
-        <w:rPr>
-          <w:rFonts w:ascii="Times New Roman" w:hAnsi="Times New Roman" w:cs="Times New Roman"/>
-          <w:sz w:val="24"/>
-          <w:szCs w:val="24"/>
-        </w:rPr>
-        <w:t>Purpose: To provide a centralized input area for editing data fields of a programming unit.</w:t>
-      </w:r>
-    </w:p>
-    <w:p>
-      <w:pPr>
-        <w:pStyle w:val="ListParagraph"/>
-        <w:numPr>
-          <w:ilvl w:val="1"/>
-          <w:numId w:val="23"/>
-        </w:numPr>
-        <w:spacing w:line="480" w:lineRule="auto"/>
-        <w:rPr>
-          <w:rFonts w:ascii="Times New Roman" w:hAnsi="Times New Roman" w:cs="Times New Roman"/>
-          <w:sz w:val="24"/>
-          <w:szCs w:val="24"/>
-        </w:rPr>
-      </w:pPr>
-      <w:proofErr w:type="spellStart"/>
-      <w:r>
-        <w:rPr>
-          <w:rFonts w:ascii="Times New Roman" w:hAnsi="Times New Roman" w:cs="Times New Roman"/>
-          <w:sz w:val="24"/>
-          <w:szCs w:val="24"/>
-        </w:rPr>
-        <w:t>ToString</w:t>
-      </w:r>
-      <w:proofErr w:type="spellEnd"/>
-      <w:r>
-        <w:rPr>
-          <w:rFonts w:ascii="Times New Roman" w:hAnsi="Times New Roman" w:cs="Times New Roman"/>
-          <w:sz w:val="24"/>
-          <w:szCs w:val="24"/>
-        </w:rPr>
-        <w:t>() : string</w:t>
-      </w:r>
-    </w:p>
-    <w:p>
-      <w:pPr>
-        <w:pStyle w:val="ListParagraph"/>
-        <w:numPr>
-          <w:ilvl w:val="2"/>
-          <w:numId w:val="23"/>
-        </w:numPr>
-        <w:spacing w:line="480" w:lineRule="auto"/>
-        <w:rPr>
-          <w:rFonts w:ascii="Times New Roman" w:hAnsi="Times New Roman" w:cs="Times New Roman"/>
-          <w:sz w:val="24"/>
-          <w:szCs w:val="24"/>
-        </w:rPr>
-      </w:pPr>
-      <w:r>
-        <w:rPr>
-          <w:rFonts w:ascii="Times New Roman" w:hAnsi="Times New Roman" w:cs="Times New Roman"/>
-          <w:sz w:val="24"/>
-          <w:szCs w:val="24"/>
-        </w:rPr>
-        <w:t>Purpose: To provide an organized output to the user of the data fields of a programming unit.</w:t>
-      </w:r>
-    </w:p>
-    <w:p>
-      <w:pPr>
-        <w:pStyle w:val="ListParagraph"/>
-        <w:numPr>
-          <w:ilvl w:val="0"/>
-          <w:numId w:val="23"/>
-        </w:numPr>
-        <w:spacing w:line="480" w:lineRule="auto"/>
-        <w:rPr>
-          <w:rFonts w:ascii="Times New Roman" w:hAnsi="Times New Roman" w:cs="Times New Roman"/>
-          <w:sz w:val="24"/>
-          <w:szCs w:val="24"/>
-        </w:rPr>
-      </w:pPr>
-      <w:r>
-        <w:rPr>
-          <w:rFonts w:ascii="Times New Roman" w:hAnsi="Times New Roman" w:cs="Times New Roman"/>
-          <w:sz w:val="24"/>
-          <w:szCs w:val="24"/>
-        </w:rPr>
-        <w:t>User Object</w:t>
-      </w:r>
-    </w:p>
-    <w:p>
-      <w:pPr>
-        <w:pStyle w:val="ListParagraph"/>
-        <w:numPr>
-          <w:ilvl w:val="1"/>
-          <w:numId w:val="23"/>
-        </w:numPr>
-        <w:spacing w:line="480" w:lineRule="auto"/>
-        <w:rPr>
-          <w:rFonts w:ascii="Times New Roman" w:hAnsi="Times New Roman" w:cs="Times New Roman"/>
-          <w:sz w:val="24"/>
-          <w:szCs w:val="24"/>
-        </w:rPr>
-      </w:pPr>
-      <w:proofErr w:type="spellStart"/>
-      <w:r>
-        <w:rPr>
-          <w:rFonts w:ascii="Times New Roman" w:hAnsi="Times New Roman" w:cs="Times New Roman"/>
-          <w:sz w:val="24"/>
-          <w:szCs w:val="24"/>
-        </w:rPr>
-        <w:t>DisplayMenu</w:t>
-      </w:r>
-      <w:proofErr w:type="spellEnd"/>
-      <w:r>
-        <w:rPr>
-          <w:rFonts w:ascii="Times New Roman" w:hAnsi="Times New Roman" w:cs="Times New Roman"/>
-          <w:sz w:val="24"/>
-          <w:szCs w:val="24"/>
-        </w:rPr>
-        <w:t xml:space="preserve">() : </w:t>
-      </w:r>
-      <w:proofErr w:type="spellStart"/>
-      <w:r>
-        <w:rPr>
-          <w:rFonts w:ascii="Times New Roman" w:hAnsi="Times New Roman" w:cs="Times New Roman"/>
-          <w:sz w:val="24"/>
-          <w:szCs w:val="24"/>
-        </w:rPr>
-        <w:t>int</w:t>
-      </w:r>
-      <w:proofErr w:type="spellEnd"/>
-    </w:p>
-    <w:p>
-      <w:pPr>
-        <w:pStyle w:val="ListParagraph"/>
-        <w:numPr>
-          <w:ilvl w:val="2"/>
-          <w:numId w:val="23"/>
-        </w:numPr>
-        <w:spacing w:line="480" w:lineRule="auto"/>
-        <w:rPr>
-          <w:rFonts w:ascii="Times New Roman" w:hAnsi="Times New Roman" w:cs="Times New Roman"/>
-          <w:sz w:val="24"/>
-          <w:szCs w:val="24"/>
-        </w:rPr>
-      </w:pPr>
-      <w:r>
-        <w:rPr>
-          <w:rFonts w:ascii="Times New Roman" w:hAnsi="Times New Roman" w:cs="Times New Roman"/>
-          <w:sz w:val="24"/>
-          <w:szCs w:val="24"/>
-        </w:rPr>
-        <w:t>Purpose: To display the user-specific PMS main menu and return the user’s selection from that menu.</w:t>
-      </w:r>
+      </w:pPr>
+      <w:r>
+        <w:t>The Model</w:t>
+      </w:r>
+    </w:p>
+    <w:p>
+      <w:bookmarkStart w:id="11" w:name="_GoBack"/>
+      <w:bookmarkEnd w:id="11"/>
     </w:p>
     <w:p>
       <w:pPr>
@@ -12206,22 +10614,19 @@
           <w:numId w:val="1"/>
         </w:numPr>
         <w:rPr>
-          <w:rFonts w:ascii="Times New Roman" w:hAnsi="Times New Roman" w:cs="Times New Roman"/>
-          <w:sz w:val="24"/>
-          <w:szCs w:val="24"/>
-        </w:rPr>
-      </w:pPr>
-      <w:bookmarkStart w:id="15" w:name="_Toc387594628"/>
-      <w:r>
-        <w:rPr>
-          <w:rFonts w:ascii="Times New Roman" w:hAnsi="Times New Roman" w:cs="Times New Roman"/>
-          <w:sz w:val="24"/>
-          <w:szCs w:val="24"/>
+          <w:rFonts w:cs="Times New Roman"/>
+        </w:rPr>
+      </w:pPr>
+      <w:bookmarkStart w:id="12" w:name="_Toc387594628"/>
+      <w:r>
+        <w:rPr>
+          <w:rFonts w:cs="Times New Roman"/>
         </w:rPr>
         <w:t>Translation to Code</w:t>
       </w:r>
-      <w:bookmarkEnd w:id="15"/>
-    </w:p>
+      <w:bookmarkEnd w:id="12"/>
+    </w:p>
+    <w:p/>
     <w:p>
       <w:pPr>
         <w:spacing w:line="480" w:lineRule="auto"/>
@@ -12237,25 +10642,16 @@
           <w:sz w:val="24"/>
           <w:szCs w:val="24"/>
         </w:rPr>
-        <w:t>For my language of choice, I chose to use C#, since that is the language I have the most experience programming in. I used the Visual Paradigm code generator feature to create a general outline of my project.</w:t>
-      </w:r>
-      <w:r>
-        <w:rPr>
-          <w:rFonts w:ascii="Times New Roman" w:hAnsi="Times New Roman" w:cs="Times New Roman"/>
-          <w:sz w:val="24"/>
-          <w:szCs w:val="24"/>
-        </w:rPr>
-        <w:t xml:space="preserve"> After that was generated, I started in the Main function of the project and began to trace through the use cases one by one. I implemented each function in the order that they were called by the project; so, for Login as an example, I generated the Presenter object in the Main method, then called the </w:t>
+        <w:t xml:space="preserve">Our language of choice is constrained by our project. We are building two distinct applications; one for the Android platform, and one for the iOS platform. Both of these languages have a defined set of tools and a defined language for development. Android requires the developer to use Java and Eclipse for development; iOS requires the developer to use objective-C and the </w:t>
       </w:r>
       <w:proofErr w:type="spellStart"/>
-      <w:proofErr w:type="gramStart"/>
-      <w:r>
-        <w:rPr>
-          <w:rFonts w:ascii="Times New Roman" w:hAnsi="Times New Roman" w:cs="Times New Roman"/>
-          <w:sz w:val="24"/>
-          <w:szCs w:val="24"/>
-        </w:rPr>
-        <w:t>RunSystem</w:t>
+      <w:r>
+        <w:rPr>
+          <w:rFonts w:ascii="Times New Roman" w:hAnsi="Times New Roman" w:cs="Times New Roman"/>
+          <w:sz w:val="24"/>
+          <w:szCs w:val="24"/>
+        </w:rPr>
+        <w:t>XCode</w:t>
       </w:r>
       <w:proofErr w:type="spellEnd"/>
       <w:r>
@@ -12264,190 +10660,32 @@
           <w:sz w:val="24"/>
           <w:szCs w:val="24"/>
         </w:rPr>
-        <w:t>(</w:t>
-      </w:r>
-      <w:proofErr w:type="gramEnd"/>
-      <w:r>
-        <w:rPr>
-          <w:rFonts w:ascii="Times New Roman" w:hAnsi="Times New Roman" w:cs="Times New Roman"/>
-          <w:sz w:val="24"/>
-          <w:szCs w:val="24"/>
-        </w:rPr>
-        <w:t xml:space="preserve">) method from there. After that was done, </w:t>
-      </w:r>
-      <w:r>
-        <w:rPr>
-          <w:rFonts w:ascii="Times New Roman" w:hAnsi="Times New Roman" w:cs="Times New Roman"/>
-          <w:sz w:val="24"/>
-          <w:szCs w:val="24"/>
-        </w:rPr>
-        <w:lastRenderedPageBreak/>
-        <w:t xml:space="preserve">I went to the Presenter object and implemented the necessary code for calling the </w:t>
-      </w:r>
-      <w:proofErr w:type="gramStart"/>
-      <w:r>
-        <w:rPr>
-          <w:rFonts w:ascii="Times New Roman" w:hAnsi="Times New Roman" w:cs="Times New Roman"/>
-          <w:sz w:val="24"/>
-          <w:szCs w:val="24"/>
-        </w:rPr>
-        <w:t>login(</w:t>
-      </w:r>
-      <w:proofErr w:type="gramEnd"/>
-      <w:r>
-        <w:rPr>
-          <w:rFonts w:ascii="Times New Roman" w:hAnsi="Times New Roman" w:cs="Times New Roman"/>
-          <w:sz w:val="24"/>
-          <w:szCs w:val="24"/>
-        </w:rPr>
-        <w:t xml:space="preserve">) method of the View object. Following the route, I then went to the View object and implemented the </w:t>
-      </w:r>
-      <w:proofErr w:type="gramStart"/>
-      <w:r>
-        <w:rPr>
-          <w:rFonts w:ascii="Times New Roman" w:hAnsi="Times New Roman" w:cs="Times New Roman"/>
-          <w:sz w:val="24"/>
-          <w:szCs w:val="24"/>
-        </w:rPr>
-        <w:t>login(</w:t>
-      </w:r>
-      <w:proofErr w:type="gramEnd"/>
-      <w:r>
-        <w:rPr>
-          <w:rFonts w:ascii="Times New Roman" w:hAnsi="Times New Roman" w:cs="Times New Roman"/>
-          <w:sz w:val="24"/>
-          <w:szCs w:val="24"/>
-        </w:rPr>
-        <w:t>) function.</w:t>
-      </w:r>
-    </w:p>
-    <w:p>
-      <w:pPr>
-        <w:spacing w:line="480" w:lineRule="auto"/>
-        <w:rPr>
-          <w:rFonts w:ascii="Times New Roman" w:hAnsi="Times New Roman" w:cs="Times New Roman"/>
-          <w:sz w:val="24"/>
-          <w:szCs w:val="24"/>
-        </w:rPr>
-      </w:pPr>
-      <w:r>
-        <w:rPr>
-          <w:rFonts w:ascii="Times New Roman" w:hAnsi="Times New Roman" w:cs="Times New Roman"/>
-          <w:sz w:val="24"/>
-          <w:szCs w:val="24"/>
-        </w:rPr>
-        <w:t xml:space="preserve">There were certain snippets that had to be done out of order, however. For example, the </w:t>
-      </w:r>
-      <w:proofErr w:type="spellStart"/>
-      <w:r>
-        <w:rPr>
-          <w:rFonts w:ascii="Times New Roman" w:hAnsi="Times New Roman" w:cs="Times New Roman"/>
-          <w:sz w:val="24"/>
-          <w:szCs w:val="24"/>
-        </w:rPr>
-        <w:t>SelectUnit</w:t>
-      </w:r>
-      <w:proofErr w:type="spellEnd"/>
-      <w:r>
-        <w:rPr>
-          <w:rFonts w:ascii="Times New Roman" w:hAnsi="Times New Roman" w:cs="Times New Roman"/>
-          <w:sz w:val="24"/>
-          <w:szCs w:val="24"/>
-        </w:rPr>
-        <w:t xml:space="preserve">() function in the View object had to be implemented before I could implement either the use case for editing a programming unit or deleting one, since both of those functions relied on the same method. Similarly, </w:t>
-      </w:r>
-      <w:proofErr w:type="spellStart"/>
-      <w:proofErr w:type="gramStart"/>
-      <w:r>
-        <w:rPr>
-          <w:rFonts w:ascii="Times New Roman" w:hAnsi="Times New Roman" w:cs="Times New Roman"/>
-          <w:sz w:val="24"/>
-          <w:szCs w:val="24"/>
-        </w:rPr>
-        <w:t>ToString</w:t>
-      </w:r>
-      <w:proofErr w:type="spellEnd"/>
-      <w:r>
-        <w:rPr>
-          <w:rFonts w:ascii="Times New Roman" w:hAnsi="Times New Roman" w:cs="Times New Roman"/>
-          <w:sz w:val="24"/>
-          <w:szCs w:val="24"/>
-        </w:rPr>
-        <w:t>(</w:t>
-      </w:r>
-      <w:proofErr w:type="gramEnd"/>
-      <w:r>
-        <w:rPr>
-          <w:rFonts w:ascii="Times New Roman" w:hAnsi="Times New Roman" w:cs="Times New Roman"/>
-          <w:sz w:val="24"/>
-          <w:szCs w:val="24"/>
-        </w:rPr>
-        <w:t xml:space="preserve">) in the </w:t>
-      </w:r>
-      <w:proofErr w:type="spellStart"/>
-      <w:r>
-        <w:rPr>
-          <w:rFonts w:ascii="Times New Roman" w:hAnsi="Times New Roman" w:cs="Times New Roman"/>
-          <w:sz w:val="24"/>
-          <w:szCs w:val="24"/>
-        </w:rPr>
-        <w:t>ProgrammingUnit</w:t>
-      </w:r>
-      <w:proofErr w:type="spellEnd"/>
-      <w:r>
-        <w:rPr>
-          <w:rFonts w:ascii="Times New Roman" w:hAnsi="Times New Roman" w:cs="Times New Roman"/>
-          <w:sz w:val="24"/>
-          <w:szCs w:val="24"/>
-        </w:rPr>
-        <w:t xml:space="preserve"> class needed to be done before I could implement </w:t>
-      </w:r>
-      <w:proofErr w:type="spellStart"/>
-      <w:r>
-        <w:rPr>
-          <w:rFonts w:ascii="Times New Roman" w:hAnsi="Times New Roman" w:cs="Times New Roman"/>
-          <w:sz w:val="24"/>
-          <w:szCs w:val="24"/>
-        </w:rPr>
-        <w:t>DisplayUnitInfo</w:t>
-      </w:r>
-      <w:proofErr w:type="spellEnd"/>
-      <w:r>
-        <w:rPr>
-          <w:rFonts w:ascii="Times New Roman" w:hAnsi="Times New Roman" w:cs="Times New Roman"/>
-          <w:sz w:val="24"/>
-          <w:szCs w:val="24"/>
-        </w:rPr>
-        <w:t xml:space="preserve">() in the View object, since that function relied on the </w:t>
-      </w:r>
-      <w:proofErr w:type="spellStart"/>
-      <w:r>
-        <w:rPr>
-          <w:rFonts w:ascii="Times New Roman" w:hAnsi="Times New Roman" w:cs="Times New Roman"/>
-          <w:sz w:val="24"/>
-          <w:szCs w:val="24"/>
-        </w:rPr>
-        <w:t>ToString</w:t>
-      </w:r>
-      <w:proofErr w:type="spellEnd"/>
-      <w:r>
-        <w:rPr>
-          <w:rFonts w:ascii="Times New Roman" w:hAnsi="Times New Roman" w:cs="Times New Roman"/>
-          <w:sz w:val="24"/>
-          <w:szCs w:val="24"/>
-        </w:rPr>
-        <w:t xml:space="preserve">() functionality in a </w:t>
-      </w:r>
-      <w:proofErr w:type="spellStart"/>
-      <w:r>
-        <w:rPr>
-          <w:rFonts w:ascii="Times New Roman" w:hAnsi="Times New Roman" w:cs="Times New Roman"/>
-          <w:sz w:val="24"/>
-          <w:szCs w:val="24"/>
-        </w:rPr>
-        <w:t>ProgrammingUnit</w:t>
-      </w:r>
-      <w:proofErr w:type="spellEnd"/>
+        <w:t xml:space="preserve"> IDE for development. This limits the development options somewhat, but it is still possible to make them very similar apps, and both languages are fully featured</w:t>
+      </w:r>
+      <w:r>
+        <w:rPr>
+          <w:rFonts w:ascii="Times New Roman" w:hAnsi="Times New Roman" w:cs="Times New Roman"/>
+          <w:sz w:val="24"/>
+          <w:szCs w:val="24"/>
+        </w:rPr>
+        <w:t>, object oriented</w:t>
+      </w:r>
+      <w:r>
+        <w:rPr>
+          <w:rFonts w:ascii="Times New Roman" w:hAnsi="Times New Roman" w:cs="Times New Roman"/>
+          <w:sz w:val="24"/>
+          <w:szCs w:val="24"/>
+        </w:rPr>
+        <w:t xml:space="preserve"> languages</w:t>
+      </w:r>
+      <w:r>
+        <w:rPr>
+          <w:rFonts w:ascii="Times New Roman" w:hAnsi="Times New Roman" w:cs="Times New Roman"/>
+          <w:sz w:val="24"/>
+          <w:szCs w:val="24"/>
+        </w:rPr>
+        <w:t>, which will allow for a broad usage</w:t>
+      </w:r>
       <w:r>
         <w:rPr>
           <w:rFonts w:ascii="Times New Roman" w:hAnsi="Times New Roman" w:cs="Times New Roman"/>
@@ -12455,24 +10693,6 @@
           <w:szCs w:val="24"/>
         </w:rPr>
         <w:t>.</w:t>
-      </w:r>
-    </w:p>
-    <w:p>
-      <w:pPr>
-        <w:spacing w:line="480" w:lineRule="auto"/>
-        <w:rPr>
-          <w:rFonts w:ascii="Times New Roman" w:hAnsi="Times New Roman" w:cs="Times New Roman"/>
-          <w:sz w:val="24"/>
-          <w:szCs w:val="24"/>
-        </w:rPr>
-      </w:pPr>
-      <w:r>
-        <w:rPr>
-          <w:rFonts w:ascii="Times New Roman" w:hAnsi="Times New Roman" w:cs="Times New Roman"/>
-          <w:sz w:val="24"/>
-          <w:szCs w:val="24"/>
-        </w:rPr>
-        <w:t>Translation from associations to attributes was a breeze. Everything except the collections of objects was a 1-to-1 or 0..1-to-1 multiplicity, which just meant that the attribute had to be instantiated when that object was created for the former, or that it had to be instantiated at the right moment for the latter. The collections were also easy, as they start out as empty lists and had no restriction on size limit.</w:t>
       </w:r>
     </w:p>
     <w:p>
@@ -12483,804 +10703,12 @@
           <w:numId w:val="1"/>
         </w:numPr>
       </w:pPr>
-      <w:bookmarkStart w:id="16" w:name="_Toc387594629"/>
-      <w:r>
-        <w:t>Screenshots of Use</w:t>
-      </w:r>
-      <w:bookmarkEnd w:id="16"/>
-    </w:p>
-    <w:p>
-      <w:pPr>
-        <w:pStyle w:val="Heading2"/>
-        <w:numPr>
-          <w:ilvl w:val="1"/>
-          <w:numId w:val="1"/>
-        </w:numPr>
-      </w:pPr>
-      <w:bookmarkStart w:id="17" w:name="_Toc387594630"/>
-      <w:r>
-        <w:t>Screenshots of a Manager’s Use</w:t>
-      </w:r>
-      <w:bookmarkEnd w:id="17"/>
-    </w:p>
-    <w:p>
-      <w:pPr>
-        <w:pStyle w:val="Heading3"/>
-        <w:numPr>
-          <w:ilvl w:val="2"/>
-          <w:numId w:val="1"/>
-        </w:numPr>
-      </w:pPr>
-      <w:bookmarkStart w:id="18" w:name="_Toc387594631"/>
-      <w:r>
-        <w:t>Login Screen</w:t>
-      </w:r>
-      <w:bookmarkEnd w:id="18"/>
-    </w:p>
-    <w:p>
-      <w:r>
-        <w:rPr>
-          <w:noProof/>
-        </w:rPr>
-        <w:drawing>
-          <wp:inline distT="0" distB="0" distL="0" distR="0">
-            <wp:extent cx="5943600" cy="1416685"/>
-            <wp:effectExtent l="0" t="0" r="0" b="0"/>
-            <wp:docPr id="5" name="Picture 5"/>
-            <wp:cNvGraphicFramePr>
-              <a:graphicFrameLocks xmlns:a="http://schemas.openxmlformats.org/drawingml/2006/main" noChangeAspect="1"/>
-            </wp:cNvGraphicFramePr>
-            <a:graphic xmlns:a="http://schemas.openxmlformats.org/drawingml/2006/main">
-              <a:graphicData uri="http://schemas.openxmlformats.org/drawingml/2006/picture">
-                <pic:pic xmlns:pic="http://schemas.openxmlformats.org/drawingml/2006/picture">
-                  <pic:nvPicPr>
-                    <pic:cNvPr id="0" name="CB83713.tmp"/>
-                    <pic:cNvPicPr/>
-                  </pic:nvPicPr>
-                  <pic:blipFill>
-                    <a:blip r:embed="rId12">
-                      <a:extLst>
-                        <a:ext uri="{28A0092B-C50C-407E-A947-70E740481C1C}">
-                          <a14:useLocalDpi xmlns:a14="http://schemas.microsoft.com/office/drawing/2010/main" val="0"/>
-                        </a:ext>
-                      </a:extLst>
-                    </a:blip>
-                    <a:stretch>
-                      <a:fillRect/>
-                    </a:stretch>
-                  </pic:blipFill>
-                  <pic:spPr>
-                    <a:xfrm>
-                      <a:off x="0" y="0"/>
-                      <a:ext cx="5943600" cy="1416685"/>
-                    </a:xfrm>
-                    <a:prstGeom prst="rect">
-                      <a:avLst/>
-                    </a:prstGeom>
-                  </pic:spPr>
-                </pic:pic>
-              </a:graphicData>
-            </a:graphic>
-          </wp:inline>
-        </w:drawing>
-      </w:r>
-    </w:p>
-    <w:p>
-      <w:pPr>
-        <w:pStyle w:val="Heading3"/>
-        <w:numPr>
-          <w:ilvl w:val="2"/>
-          <w:numId w:val="1"/>
-        </w:numPr>
-      </w:pPr>
-      <w:bookmarkStart w:id="19" w:name="_Toc387594632"/>
       <w:r>
         <w:lastRenderedPageBreak/>
-        <w:t>Main Menu</w:t>
-      </w:r>
-      <w:bookmarkEnd w:id="19"/>
-    </w:p>
-    <w:p>
-      <w:r>
-        <w:rPr>
-          <w:noProof/>
-        </w:rPr>
-        <w:drawing>
-          <wp:inline distT="0" distB="0" distL="0" distR="0">
-            <wp:extent cx="5943600" cy="1859280"/>
-            <wp:effectExtent l="0" t="0" r="0" b="7620"/>
-            <wp:docPr id="6" name="Picture 6"/>
-            <wp:cNvGraphicFramePr>
-              <a:graphicFrameLocks xmlns:a="http://schemas.openxmlformats.org/drawingml/2006/main" noChangeAspect="1"/>
-            </wp:cNvGraphicFramePr>
-            <a:graphic xmlns:a="http://schemas.openxmlformats.org/drawingml/2006/main">
-              <a:graphicData uri="http://schemas.openxmlformats.org/drawingml/2006/picture">
-                <pic:pic xmlns:pic="http://schemas.openxmlformats.org/drawingml/2006/picture">
-                  <pic:nvPicPr>
-                    <pic:cNvPr id="0" name="CB8CD0B.tmp"/>
-                    <pic:cNvPicPr/>
-                  </pic:nvPicPr>
-                  <pic:blipFill>
-                    <a:blip r:embed="rId13">
-                      <a:extLst>
-                        <a:ext uri="{28A0092B-C50C-407E-A947-70E740481C1C}">
-                          <a14:useLocalDpi xmlns:a14="http://schemas.microsoft.com/office/drawing/2010/main" val="0"/>
-                        </a:ext>
-                      </a:extLst>
-                    </a:blip>
-                    <a:stretch>
-                      <a:fillRect/>
-                    </a:stretch>
-                  </pic:blipFill>
-                  <pic:spPr>
-                    <a:xfrm>
-                      <a:off x="0" y="0"/>
-                      <a:ext cx="5943600" cy="1859280"/>
-                    </a:xfrm>
-                    <a:prstGeom prst="rect">
-                      <a:avLst/>
-                    </a:prstGeom>
-                  </pic:spPr>
-                </pic:pic>
-              </a:graphicData>
-            </a:graphic>
-          </wp:inline>
-        </w:drawing>
-      </w:r>
-    </w:p>
-    <w:p>
-      <w:pPr>
-        <w:pStyle w:val="Heading3"/>
-        <w:numPr>
-          <w:ilvl w:val="2"/>
-          <w:numId w:val="1"/>
-        </w:numPr>
-      </w:pPr>
-      <w:bookmarkStart w:id="20" w:name="_Toc387594633"/>
-      <w:r>
-        <w:t>Adding a new Unit</w:t>
-      </w:r>
-      <w:bookmarkEnd w:id="20"/>
-    </w:p>
-    <w:p>
-      <w:r>
-        <w:rPr>
-          <w:noProof/>
-        </w:rPr>
-        <w:drawing>
-          <wp:inline distT="0" distB="0" distL="0" distR="0">
-            <wp:extent cx="5943600" cy="2265045"/>
-            <wp:effectExtent l="0" t="0" r="0" b="1905"/>
-            <wp:docPr id="7" name="Picture 7"/>
-            <wp:cNvGraphicFramePr>
-              <a:graphicFrameLocks xmlns:a="http://schemas.openxmlformats.org/drawingml/2006/main" noChangeAspect="1"/>
-            </wp:cNvGraphicFramePr>
-            <a:graphic xmlns:a="http://schemas.openxmlformats.org/drawingml/2006/main">
-              <a:graphicData uri="http://schemas.openxmlformats.org/drawingml/2006/picture">
-                <pic:pic xmlns:pic="http://schemas.openxmlformats.org/drawingml/2006/picture">
-                  <pic:nvPicPr>
-                    <pic:cNvPr id="0" name="CB8FC56.tmp"/>
-                    <pic:cNvPicPr/>
-                  </pic:nvPicPr>
-                  <pic:blipFill>
-                    <a:blip r:embed="rId14">
-                      <a:extLst>
-                        <a:ext uri="{28A0092B-C50C-407E-A947-70E740481C1C}">
-                          <a14:useLocalDpi xmlns:a14="http://schemas.microsoft.com/office/drawing/2010/main" val="0"/>
-                        </a:ext>
-                      </a:extLst>
-                    </a:blip>
-                    <a:stretch>
-                      <a:fillRect/>
-                    </a:stretch>
-                  </pic:blipFill>
-                  <pic:spPr>
-                    <a:xfrm>
-                      <a:off x="0" y="0"/>
-                      <a:ext cx="5943600" cy="2265045"/>
-                    </a:xfrm>
-                    <a:prstGeom prst="rect">
-                      <a:avLst/>
-                    </a:prstGeom>
-                  </pic:spPr>
-                </pic:pic>
-              </a:graphicData>
-            </a:graphic>
-          </wp:inline>
-        </w:drawing>
-      </w:r>
-    </w:p>
-    <w:p>
-      <w:pPr>
-        <w:pStyle w:val="Heading3"/>
-        <w:numPr>
-          <w:ilvl w:val="2"/>
-          <w:numId w:val="1"/>
-        </w:numPr>
-      </w:pPr>
-      <w:bookmarkStart w:id="21" w:name="_Toc387594634"/>
-      <w:r>
-        <w:lastRenderedPageBreak/>
-        <w:t>Editing a Unit</w:t>
-      </w:r>
-      <w:bookmarkEnd w:id="21"/>
-    </w:p>
-    <w:p>
-      <w:r>
-        <w:rPr>
-          <w:noProof/>
-        </w:rPr>
-        <w:drawing>
-          <wp:inline distT="0" distB="0" distL="0" distR="0">
-            <wp:extent cx="5943600" cy="7549515"/>
-            <wp:effectExtent l="0" t="0" r="0" b="0"/>
-            <wp:docPr id="8" name="Picture 8"/>
-            <wp:cNvGraphicFramePr>
-              <a:graphicFrameLocks xmlns:a="http://schemas.openxmlformats.org/drawingml/2006/main" noChangeAspect="1"/>
-            </wp:cNvGraphicFramePr>
-            <a:graphic xmlns:a="http://schemas.openxmlformats.org/drawingml/2006/main">
-              <a:graphicData uri="http://schemas.openxmlformats.org/drawingml/2006/picture">
-                <pic:pic xmlns:pic="http://schemas.openxmlformats.org/drawingml/2006/picture">
-                  <pic:nvPicPr>
-                    <pic:cNvPr id="0" name="CB8BE1F.tmp"/>
-                    <pic:cNvPicPr/>
-                  </pic:nvPicPr>
-                  <pic:blipFill>
-                    <a:blip r:embed="rId15">
-                      <a:extLst>
-                        <a:ext uri="{28A0092B-C50C-407E-A947-70E740481C1C}">
-                          <a14:useLocalDpi xmlns:a14="http://schemas.microsoft.com/office/drawing/2010/main" val="0"/>
-                        </a:ext>
-                      </a:extLst>
-                    </a:blip>
-                    <a:stretch>
-                      <a:fillRect/>
-                    </a:stretch>
-                  </pic:blipFill>
-                  <pic:spPr>
-                    <a:xfrm>
-                      <a:off x="0" y="0"/>
-                      <a:ext cx="5943600" cy="7549515"/>
-                    </a:xfrm>
-                    <a:prstGeom prst="rect">
-                      <a:avLst/>
-                    </a:prstGeom>
-                  </pic:spPr>
-                </pic:pic>
-              </a:graphicData>
-            </a:graphic>
-          </wp:inline>
-        </w:drawing>
-      </w:r>
-    </w:p>
-    <w:p>
-      <w:pPr>
-        <w:pStyle w:val="Heading3"/>
-        <w:numPr>
-          <w:ilvl w:val="2"/>
-          <w:numId w:val="1"/>
-        </w:numPr>
-      </w:pPr>
-      <w:bookmarkStart w:id="22" w:name="_Toc387594635"/>
-      <w:r>
-        <w:lastRenderedPageBreak/>
-        <w:t>Deleting a Unit</w:t>
-      </w:r>
-      <w:bookmarkEnd w:id="22"/>
-    </w:p>
-    <w:p>
-      <w:r>
-        <w:rPr>
-          <w:noProof/>
-        </w:rPr>
-        <w:drawing>
-          <wp:inline distT="0" distB="0" distL="0" distR="0">
-            <wp:extent cx="5943600" cy="3366770"/>
-            <wp:effectExtent l="0" t="0" r="0" b="5080"/>
-            <wp:docPr id="9" name="Picture 9"/>
-            <wp:cNvGraphicFramePr>
-              <a:graphicFrameLocks xmlns:a="http://schemas.openxmlformats.org/drawingml/2006/main" noChangeAspect="1"/>
-            </wp:cNvGraphicFramePr>
-            <a:graphic xmlns:a="http://schemas.openxmlformats.org/drawingml/2006/main">
-              <a:graphicData uri="http://schemas.openxmlformats.org/drawingml/2006/picture">
-                <pic:pic xmlns:pic="http://schemas.openxmlformats.org/drawingml/2006/picture">
-                  <pic:nvPicPr>
-                    <pic:cNvPr id="0" name="CB8D845.tmp"/>
-                    <pic:cNvPicPr/>
-                  </pic:nvPicPr>
-                  <pic:blipFill>
-                    <a:blip r:embed="rId16">
-                      <a:extLst>
-                        <a:ext uri="{28A0092B-C50C-407E-A947-70E740481C1C}">
-                          <a14:useLocalDpi xmlns:a14="http://schemas.microsoft.com/office/drawing/2010/main" val="0"/>
-                        </a:ext>
-                      </a:extLst>
-                    </a:blip>
-                    <a:stretch>
-                      <a:fillRect/>
-                    </a:stretch>
-                  </pic:blipFill>
-                  <pic:spPr>
-                    <a:xfrm>
-                      <a:off x="0" y="0"/>
-                      <a:ext cx="5943600" cy="3366770"/>
-                    </a:xfrm>
-                    <a:prstGeom prst="rect">
-                      <a:avLst/>
-                    </a:prstGeom>
-                  </pic:spPr>
-                </pic:pic>
-              </a:graphicData>
-            </a:graphic>
-          </wp:inline>
-        </w:drawing>
-      </w:r>
-    </w:p>
-    <w:p>
-      <w:pPr>
-        <w:pStyle w:val="Heading3"/>
-        <w:numPr>
-          <w:ilvl w:val="2"/>
-          <w:numId w:val="1"/>
-        </w:numPr>
-      </w:pPr>
-      <w:bookmarkStart w:id="23" w:name="_Toc387594636"/>
-      <w:r>
-        <w:t>Quitting</w:t>
-      </w:r>
-      <w:bookmarkEnd w:id="23"/>
-    </w:p>
-    <w:p>
-      <w:r>
-        <w:rPr>
-          <w:noProof/>
-        </w:rPr>
-        <w:drawing>
-          <wp:inline distT="0" distB="0" distL="0" distR="0">
-            <wp:extent cx="5943600" cy="1080770"/>
-            <wp:effectExtent l="0" t="0" r="0" b="5080"/>
-            <wp:docPr id="16" name="Picture 16"/>
-            <wp:cNvGraphicFramePr>
-              <a:graphicFrameLocks xmlns:a="http://schemas.openxmlformats.org/drawingml/2006/main" noChangeAspect="1"/>
-            </wp:cNvGraphicFramePr>
-            <a:graphic xmlns:a="http://schemas.openxmlformats.org/drawingml/2006/main">
-              <a:graphicData uri="http://schemas.openxmlformats.org/drawingml/2006/picture">
-                <pic:pic xmlns:pic="http://schemas.openxmlformats.org/drawingml/2006/picture">
-                  <pic:nvPicPr>
-                    <pic:cNvPr id="0" name="CB8A30A.tmp"/>
-                    <pic:cNvPicPr/>
-                  </pic:nvPicPr>
-                  <pic:blipFill>
-                    <a:blip r:embed="rId17">
-                      <a:extLst>
-                        <a:ext uri="{28A0092B-C50C-407E-A947-70E740481C1C}">
-                          <a14:useLocalDpi xmlns:a14="http://schemas.microsoft.com/office/drawing/2010/main" val="0"/>
-                        </a:ext>
-                      </a:extLst>
-                    </a:blip>
-                    <a:stretch>
-                      <a:fillRect/>
-                    </a:stretch>
-                  </pic:blipFill>
-                  <pic:spPr>
-                    <a:xfrm>
-                      <a:off x="0" y="0"/>
-                      <a:ext cx="5943600" cy="1080770"/>
-                    </a:xfrm>
-                    <a:prstGeom prst="rect">
-                      <a:avLst/>
-                    </a:prstGeom>
-                  </pic:spPr>
-                </pic:pic>
-              </a:graphicData>
-            </a:graphic>
-          </wp:inline>
-        </w:drawing>
-      </w:r>
-    </w:p>
-    <w:p>
-      <w:pPr>
-        <w:pStyle w:val="Heading2"/>
-        <w:numPr>
-          <w:ilvl w:val="1"/>
-          <w:numId w:val="1"/>
-        </w:numPr>
-      </w:pPr>
-      <w:bookmarkStart w:id="24" w:name="_Toc387594637"/>
-      <w:r>
-        <w:t>Screenshots of a User’s Use</w:t>
-      </w:r>
-      <w:bookmarkEnd w:id="24"/>
-    </w:p>
-    <w:p>
-      <w:pPr>
-        <w:pStyle w:val="Heading3"/>
-        <w:numPr>
-          <w:ilvl w:val="2"/>
-          <w:numId w:val="1"/>
-        </w:numPr>
-      </w:pPr>
-      <w:bookmarkStart w:id="25" w:name="_Toc387594638"/>
-      <w:r>
-        <w:t>Main Menu</w:t>
-      </w:r>
-      <w:bookmarkEnd w:id="25"/>
-    </w:p>
-    <w:p>
-      <w:r>
-        <w:rPr>
-          <w:noProof/>
-        </w:rPr>
-        <w:drawing>
-          <wp:inline distT="0" distB="0" distL="0" distR="0">
-            <wp:extent cx="5943600" cy="1565275"/>
-            <wp:effectExtent l="0" t="0" r="0" b="0"/>
-            <wp:docPr id="10" name="Picture 10"/>
-            <wp:cNvGraphicFramePr>
-              <a:graphicFrameLocks xmlns:a="http://schemas.openxmlformats.org/drawingml/2006/main" noChangeAspect="1"/>
-            </wp:cNvGraphicFramePr>
-            <a:graphic xmlns:a="http://schemas.openxmlformats.org/drawingml/2006/main">
-              <a:graphicData uri="http://schemas.openxmlformats.org/drawingml/2006/picture">
-                <pic:pic xmlns:pic="http://schemas.openxmlformats.org/drawingml/2006/picture">
-                  <pic:nvPicPr>
-                    <pic:cNvPr id="0" name="CB8B913.tmp"/>
-                    <pic:cNvPicPr/>
-                  </pic:nvPicPr>
-                  <pic:blipFill>
-                    <a:blip r:embed="rId18">
-                      <a:extLst>
-                        <a:ext uri="{28A0092B-C50C-407E-A947-70E740481C1C}">
-                          <a14:useLocalDpi xmlns:a14="http://schemas.microsoft.com/office/drawing/2010/main" val="0"/>
-                        </a:ext>
-                      </a:extLst>
-                    </a:blip>
-                    <a:stretch>
-                      <a:fillRect/>
-                    </a:stretch>
-                  </pic:blipFill>
-                  <pic:spPr>
-                    <a:xfrm>
-                      <a:off x="0" y="0"/>
-                      <a:ext cx="5943600" cy="1565275"/>
-                    </a:xfrm>
-                    <a:prstGeom prst="rect">
-                      <a:avLst/>
-                    </a:prstGeom>
-                  </pic:spPr>
-                </pic:pic>
-              </a:graphicData>
-            </a:graphic>
-          </wp:inline>
-        </w:drawing>
-      </w:r>
-    </w:p>
-    <w:p>
-      <w:pPr>
-        <w:pStyle w:val="Heading3"/>
-        <w:numPr>
-          <w:ilvl w:val="2"/>
-          <w:numId w:val="1"/>
-        </w:numPr>
-      </w:pPr>
-      <w:bookmarkStart w:id="26" w:name="_Toc387594639"/>
-      <w:r>
-        <w:lastRenderedPageBreak/>
-        <w:t>Listing by Programmer Name</w:t>
-      </w:r>
-      <w:bookmarkEnd w:id="26"/>
-    </w:p>
-    <w:p>
-      <w:r>
-        <w:rPr>
-          <w:noProof/>
-        </w:rPr>
-        <w:drawing>
-          <wp:inline distT="0" distB="0" distL="0" distR="0">
-            <wp:extent cx="5943600" cy="7148195"/>
-            <wp:effectExtent l="0" t="0" r="0" b="0"/>
-            <wp:docPr id="11" name="Picture 11"/>
-            <wp:cNvGraphicFramePr>
-              <a:graphicFrameLocks xmlns:a="http://schemas.openxmlformats.org/drawingml/2006/main" noChangeAspect="1"/>
-            </wp:cNvGraphicFramePr>
-            <a:graphic xmlns:a="http://schemas.openxmlformats.org/drawingml/2006/main">
-              <a:graphicData uri="http://schemas.openxmlformats.org/drawingml/2006/picture">
-                <pic:pic xmlns:pic="http://schemas.openxmlformats.org/drawingml/2006/picture">
-                  <pic:nvPicPr>
-                    <pic:cNvPr id="0" name="CB8B878.tmp"/>
-                    <pic:cNvPicPr/>
-                  </pic:nvPicPr>
-                  <pic:blipFill>
-                    <a:blip r:embed="rId19">
-                      <a:extLst>
-                        <a:ext uri="{28A0092B-C50C-407E-A947-70E740481C1C}">
-                          <a14:useLocalDpi xmlns:a14="http://schemas.microsoft.com/office/drawing/2010/main" val="0"/>
-                        </a:ext>
-                      </a:extLst>
-                    </a:blip>
-                    <a:stretch>
-                      <a:fillRect/>
-                    </a:stretch>
-                  </pic:blipFill>
-                  <pic:spPr>
-                    <a:xfrm>
-                      <a:off x="0" y="0"/>
-                      <a:ext cx="5943600" cy="7148195"/>
-                    </a:xfrm>
-                    <a:prstGeom prst="rect">
-                      <a:avLst/>
-                    </a:prstGeom>
-                  </pic:spPr>
-                </pic:pic>
-              </a:graphicData>
-            </a:graphic>
-          </wp:inline>
-        </w:drawing>
-      </w:r>
-    </w:p>
-    <w:p>
-      <w:pPr>
-        <w:pStyle w:val="Heading3"/>
-        <w:numPr>
-          <w:ilvl w:val="2"/>
-          <w:numId w:val="10"/>
-        </w:numPr>
-      </w:pPr>
-      <w:bookmarkStart w:id="27" w:name="_Toc387594640"/>
-      <w:r>
-        <w:lastRenderedPageBreak/>
-        <w:t>Listing by Primary Requirement</w:t>
-      </w:r>
-      <w:bookmarkEnd w:id="27"/>
-    </w:p>
-    <w:p>
-      <w:r>
-        <w:rPr>
-          <w:noProof/>
-        </w:rPr>
-        <w:drawing>
-          <wp:inline distT="0" distB="0" distL="0" distR="0">
-            <wp:extent cx="5941734" cy="7858125"/>
-            <wp:effectExtent l="0" t="0" r="1905" b="0"/>
-            <wp:docPr id="12" name="Picture 12"/>
-            <wp:cNvGraphicFramePr>
-              <a:graphicFrameLocks xmlns:a="http://schemas.openxmlformats.org/drawingml/2006/main" noChangeAspect="1"/>
-            </wp:cNvGraphicFramePr>
-            <a:graphic xmlns:a="http://schemas.openxmlformats.org/drawingml/2006/main">
-              <a:graphicData uri="http://schemas.openxmlformats.org/drawingml/2006/picture">
-                <pic:pic xmlns:pic="http://schemas.openxmlformats.org/drawingml/2006/picture">
-                  <pic:nvPicPr>
-                    <pic:cNvPr id="0" name="CB8A4E9.tmp"/>
-                    <pic:cNvPicPr/>
-                  </pic:nvPicPr>
-                  <pic:blipFill>
-                    <a:blip r:embed="rId20">
-                      <a:extLst>
-                        <a:ext uri="{28A0092B-C50C-407E-A947-70E740481C1C}">
-                          <a14:useLocalDpi xmlns:a14="http://schemas.microsoft.com/office/drawing/2010/main" val="0"/>
-                        </a:ext>
-                      </a:extLst>
-                    </a:blip>
-                    <a:stretch>
-                      <a:fillRect/>
-                    </a:stretch>
-                  </pic:blipFill>
-                  <pic:spPr>
-                    <a:xfrm>
-                      <a:off x="0" y="0"/>
-                      <a:ext cx="5943600" cy="7860593"/>
-                    </a:xfrm>
-                    <a:prstGeom prst="rect">
-                      <a:avLst/>
-                    </a:prstGeom>
-                  </pic:spPr>
-                </pic:pic>
-              </a:graphicData>
-            </a:graphic>
-          </wp:inline>
-        </w:drawing>
-      </w:r>
-    </w:p>
-    <w:p>
-      <w:pPr>
-        <w:pStyle w:val="Heading3"/>
-        <w:numPr>
-          <w:ilvl w:val="2"/>
-          <w:numId w:val="10"/>
-        </w:numPr>
-      </w:pPr>
-      <w:bookmarkStart w:id="28" w:name="_Toc387594641"/>
-      <w:r>
-        <w:lastRenderedPageBreak/>
-        <w:t>Display a Single Programming Unit</w:t>
-      </w:r>
-      <w:bookmarkEnd w:id="28"/>
-    </w:p>
-    <w:p>
-      <w:r>
-        <w:rPr>
-          <w:noProof/>
-        </w:rPr>
-        <w:drawing>
-          <wp:inline distT="0" distB="0" distL="0" distR="0">
-            <wp:extent cx="5943600" cy="4339590"/>
-            <wp:effectExtent l="0" t="0" r="0" b="3810"/>
-            <wp:docPr id="13" name="Picture 13"/>
-            <wp:cNvGraphicFramePr>
-              <a:graphicFrameLocks xmlns:a="http://schemas.openxmlformats.org/drawingml/2006/main" noChangeAspect="1"/>
-            </wp:cNvGraphicFramePr>
-            <a:graphic xmlns:a="http://schemas.openxmlformats.org/drawingml/2006/main">
-              <a:graphicData uri="http://schemas.openxmlformats.org/drawingml/2006/picture">
-                <pic:pic xmlns:pic="http://schemas.openxmlformats.org/drawingml/2006/picture">
-                  <pic:nvPicPr>
-                    <pic:cNvPr id="0" name="CB8A7E7.tmp"/>
-                    <pic:cNvPicPr/>
-                  </pic:nvPicPr>
-                  <pic:blipFill>
-                    <a:blip r:embed="rId21">
-                      <a:extLst>
-                        <a:ext uri="{28A0092B-C50C-407E-A947-70E740481C1C}">
-                          <a14:useLocalDpi xmlns:a14="http://schemas.microsoft.com/office/drawing/2010/main" val="0"/>
-                        </a:ext>
-                      </a:extLst>
-                    </a:blip>
-                    <a:stretch>
-                      <a:fillRect/>
-                    </a:stretch>
-                  </pic:blipFill>
-                  <pic:spPr>
-                    <a:xfrm>
-                      <a:off x="0" y="0"/>
-                      <a:ext cx="5943600" cy="4339590"/>
-                    </a:xfrm>
-                    <a:prstGeom prst="rect">
-                      <a:avLst/>
-                    </a:prstGeom>
-                  </pic:spPr>
-                </pic:pic>
-              </a:graphicData>
-            </a:graphic>
-          </wp:inline>
-        </w:drawing>
-      </w:r>
-    </w:p>
-    <w:p>
-      <w:pPr>
-        <w:pStyle w:val="Heading3"/>
-        <w:numPr>
-          <w:ilvl w:val="2"/>
-          <w:numId w:val="10"/>
-        </w:numPr>
-      </w:pPr>
-      <w:bookmarkStart w:id="29" w:name="_Toc387594642"/>
-      <w:r>
-        <w:t>Display Statistics</w:t>
-      </w:r>
-      <w:bookmarkEnd w:id="29"/>
-    </w:p>
-    <w:p>
-      <w:r>
-        <w:rPr>
-          <w:noProof/>
-        </w:rPr>
-        <w:drawing>
-          <wp:inline distT="0" distB="0" distL="0" distR="0">
-            <wp:extent cx="5943600" cy="942975"/>
-            <wp:effectExtent l="0" t="0" r="0" b="9525"/>
-            <wp:docPr id="14" name="Picture 14"/>
-            <wp:cNvGraphicFramePr>
-              <a:graphicFrameLocks xmlns:a="http://schemas.openxmlformats.org/drawingml/2006/main" noChangeAspect="1"/>
-            </wp:cNvGraphicFramePr>
-            <a:graphic xmlns:a="http://schemas.openxmlformats.org/drawingml/2006/main">
-              <a:graphicData uri="http://schemas.openxmlformats.org/drawingml/2006/picture">
-                <pic:pic xmlns:pic="http://schemas.openxmlformats.org/drawingml/2006/picture">
-                  <pic:nvPicPr>
-                    <pic:cNvPr id="0" name="CB84BD4.tmp"/>
-                    <pic:cNvPicPr/>
-                  </pic:nvPicPr>
-                  <pic:blipFill>
-                    <a:blip r:embed="rId22">
-                      <a:extLst>
-                        <a:ext uri="{28A0092B-C50C-407E-A947-70E740481C1C}">
-                          <a14:useLocalDpi xmlns:a14="http://schemas.microsoft.com/office/drawing/2010/main" val="0"/>
-                        </a:ext>
-                      </a:extLst>
-                    </a:blip>
-                    <a:stretch>
-                      <a:fillRect/>
-                    </a:stretch>
-                  </pic:blipFill>
-                  <pic:spPr>
-                    <a:xfrm>
-                      <a:off x="0" y="0"/>
-                      <a:ext cx="5943600" cy="942975"/>
-                    </a:xfrm>
-                    <a:prstGeom prst="rect">
-                      <a:avLst/>
-                    </a:prstGeom>
-                  </pic:spPr>
-                </pic:pic>
-              </a:graphicData>
-            </a:graphic>
-          </wp:inline>
-        </w:drawing>
-      </w:r>
-    </w:p>
-    <w:p>
-      <w:pPr>
-        <w:pStyle w:val="Heading3"/>
-        <w:numPr>
-          <w:ilvl w:val="2"/>
-          <w:numId w:val="10"/>
-        </w:numPr>
-      </w:pPr>
-      <w:bookmarkStart w:id="30" w:name="_Toc387594643"/>
-      <w:r>
-        <w:t>Quitting</w:t>
-      </w:r>
-      <w:bookmarkEnd w:id="30"/>
-    </w:p>
-    <w:p>
-      <w:r>
-        <w:rPr>
-          <w:noProof/>
-        </w:rPr>
-        <w:drawing>
-          <wp:inline distT="0" distB="0" distL="0" distR="0">
-            <wp:extent cx="5943600" cy="464185"/>
-            <wp:effectExtent l="0" t="0" r="0" b="0"/>
-            <wp:docPr id="15" name="Picture 15"/>
-            <wp:cNvGraphicFramePr>
-              <a:graphicFrameLocks xmlns:a="http://schemas.openxmlformats.org/drawingml/2006/main" noChangeAspect="1"/>
-            </wp:cNvGraphicFramePr>
-            <a:graphic xmlns:a="http://schemas.openxmlformats.org/drawingml/2006/main">
-              <a:graphicData uri="http://schemas.openxmlformats.org/drawingml/2006/picture">
-                <pic:pic xmlns:pic="http://schemas.openxmlformats.org/drawingml/2006/picture">
-                  <pic:nvPicPr>
-                    <pic:cNvPr id="0" name="CB8CEBA.tmp"/>
-                    <pic:cNvPicPr/>
-                  </pic:nvPicPr>
-                  <pic:blipFill>
-                    <a:blip r:embed="rId23">
-                      <a:extLst>
-                        <a:ext uri="{28A0092B-C50C-407E-A947-70E740481C1C}">
-                          <a14:useLocalDpi xmlns:a14="http://schemas.microsoft.com/office/drawing/2010/main" val="0"/>
-                        </a:ext>
-                      </a:extLst>
-                    </a:blip>
-                    <a:stretch>
-                      <a:fillRect/>
-                    </a:stretch>
-                  </pic:blipFill>
-                  <pic:spPr>
-                    <a:xfrm>
-                      <a:off x="0" y="0"/>
-                      <a:ext cx="5943600" cy="464185"/>
-                    </a:xfrm>
-                    <a:prstGeom prst="rect">
-                      <a:avLst/>
-                    </a:prstGeom>
-                  </pic:spPr>
-                </pic:pic>
-              </a:graphicData>
-            </a:graphic>
-          </wp:inline>
-        </w:drawing>
-      </w:r>
-    </w:p>
-    <w:p>
-      <w:pPr>
-        <w:pStyle w:val="Heading1"/>
-        <w:numPr>
-          <w:ilvl w:val="0"/>
-          <w:numId w:val="10"/>
-        </w:numPr>
-      </w:pPr>
-      <w:bookmarkStart w:id="31" w:name="_Toc387594644"/>
-      <w:r>
-        <w:t>Conclusion</w:t>
-      </w:r>
-      <w:bookmarkEnd w:id="31"/>
-    </w:p>
+        <w:t>Conclusions</w:t>
+      </w:r>
+    </w:p>
+    <w:p/>
     <w:p>
       <w:pPr>
         <w:spacing w:line="480" w:lineRule="auto"/>
@@ -13296,34 +10724,25 @@
           <w:sz w:val="24"/>
           <w:szCs w:val="24"/>
         </w:rPr>
-        <w:t xml:space="preserve">All requirements were met in the final program. This was a nice return to coding for me, as the last several classes I have had in the CIS department were more low-level, memory management things. While the benefits of designing a program first through the use of diagrams such as </w:t>
-      </w:r>
-      <w:r>
-        <w:rPr>
-          <w:rFonts w:ascii="Times New Roman" w:hAnsi="Times New Roman" w:cs="Times New Roman"/>
-          <w:sz w:val="24"/>
-          <w:szCs w:val="24"/>
-        </w:rPr>
-        <w:lastRenderedPageBreak/>
-        <w:t>components and class diagrams (of all levels of design) are obvious even in such a small system, it would have been nice to have had the time to design a larger system. In a small-scale project such as this, the benefits are a little bit less, and you don’t need to rely on the diagrams because the design is small enough to keep in your mind. Because of that, I feel that I strayed from the Model-View-Presenter architecture once or twice by putting Presenter logic within the View object, and such things as that. In a larger system, where control may have to be distributed amongst several controllers or components, it should be much harder to go off the design in your head rather than on the diagrams, and it ought to be easier to stick to the architecture model prescribed.</w:t>
-      </w:r>
-    </w:p>
-    <w:p>
-      <w:pPr>
-        <w:spacing w:line="480" w:lineRule="auto"/>
-        <w:rPr>
-          <w:rFonts w:ascii="Times New Roman" w:hAnsi="Times New Roman" w:cs="Times New Roman"/>
-          <w:sz w:val="24"/>
-          <w:szCs w:val="24"/>
-        </w:rPr>
-      </w:pPr>
-      <w:r>
-        <w:rPr>
-          <w:rFonts w:ascii="Times New Roman" w:hAnsi="Times New Roman" w:cs="Times New Roman"/>
-          <w:sz w:val="24"/>
-          <w:szCs w:val="24"/>
-        </w:rPr>
-        <w:t>All in all, the benefits of software design are still immediate and obvious. For the first time, I think I actually followed the ideal of spending more time planning than coding or debugging; when I actually reached debugging, due to a reasonable design, there were very few bugs in the code that I had to account for.</w:t>
+        <w:t xml:space="preserve">This is an app that is ready for development. The use cases of the app are clear and relatively straightforward; the development platforms are defined and ready for usage. The only roadblock to current development is the </w:t>
+      </w:r>
+      <w:proofErr w:type="spellStart"/>
+      <w:r>
+        <w:rPr>
+          <w:rFonts w:ascii="Times New Roman" w:hAnsi="Times New Roman" w:cs="Times New Roman"/>
+          <w:sz w:val="24"/>
+          <w:szCs w:val="24"/>
+        </w:rPr>
+        <w:t>iWheat</w:t>
+      </w:r>
+      <w:proofErr w:type="spellEnd"/>
+      <w:r>
+        <w:rPr>
+          <w:rFonts w:ascii="Times New Roman" w:hAnsi="Times New Roman" w:cs="Times New Roman"/>
+          <w:sz w:val="24"/>
+          <w:szCs w:val="24"/>
+        </w:rPr>
+        <w:t xml:space="preserve"> website’s API. Unfortunately, this is a significant roadblock, as we will be unable to retrieve the user’s fields and associated data without an API in place for this. The framework may still be developed, but until the API is ready, this app will not be functional.</w:t>
       </w:r>
     </w:p>
     <w:sectPr>
@@ -13874,9 +11293,9 @@
   </w:abstractNum>
   <w:abstractNum w:abstractNumId="6">
     <w:nsid w:val="121F5AD0"/>
-    <w:multiLevelType w:val="hybridMultilevel"/>
-    <w:tmpl w:val="556686E8"/>
-    <w:lvl w:ilvl="0" w:tplc="95F8BFAC">
+    <w:multiLevelType w:val="multilevel"/>
+    <w:tmpl w:val="FE165A22"/>
+    <w:lvl w:ilvl="0">
       <w:start w:val="1"/>
       <w:numFmt w:val="decimal"/>
       <w:lvlText w:val="%1."/>
@@ -13888,77 +11307,109 @@
         <w:rFonts w:hint="default"/>
       </w:rPr>
     </w:lvl>
-    <w:lvl w:ilvl="1" w:tplc="04090019" w:tentative="1">
-      <w:start w:val="1"/>
-      <w:numFmt w:val="lowerLetter"/>
-      <w:lvlText w:val="%2."/>
-      <w:lvlJc w:val="left"/>
-      <w:pPr>
-        <w:ind w:left="1440" w:hanging="360"/>
-      </w:pPr>
-    </w:lvl>
-    <w:lvl w:ilvl="2" w:tplc="0409001B" w:tentative="1">
-      <w:start w:val="1"/>
-      <w:numFmt w:val="lowerRoman"/>
-      <w:lvlText w:val="%3."/>
-      <w:lvlJc w:val="right"/>
-      <w:pPr>
-        <w:ind w:left="2160" w:hanging="180"/>
-      </w:pPr>
-    </w:lvl>
-    <w:lvl w:ilvl="3" w:tplc="0409000F" w:tentative="1">
-      <w:start w:val="1"/>
+    <w:lvl w:ilvl="1">
+      <w:start w:val="2"/>
       <w:numFmt w:val="decimal"/>
-      <w:lvlText w:val="%4."/>
-      <w:lvlJc w:val="left"/>
-      <w:pPr>
-        <w:ind w:left="2880" w:hanging="360"/>
-      </w:pPr>
-    </w:lvl>
-    <w:lvl w:ilvl="4" w:tplc="04090019" w:tentative="1">
-      <w:start w:val="1"/>
-      <w:numFmt w:val="lowerLetter"/>
-      <w:lvlText w:val="%5."/>
-      <w:lvlJc w:val="left"/>
-      <w:pPr>
-        <w:ind w:left="3600" w:hanging="360"/>
-      </w:pPr>
-    </w:lvl>
-    <w:lvl w:ilvl="5" w:tplc="0409001B" w:tentative="1">
-      <w:start w:val="1"/>
-      <w:numFmt w:val="lowerRoman"/>
-      <w:lvlText w:val="%6."/>
-      <w:lvlJc w:val="right"/>
-      <w:pPr>
-        <w:ind w:left="4320" w:hanging="180"/>
-      </w:pPr>
-    </w:lvl>
-    <w:lvl w:ilvl="6" w:tplc="0409000F" w:tentative="1">
+      <w:isLgl/>
+      <w:lvlText w:val="%1.%2."/>
+      <w:lvlJc w:val="left"/>
+      <w:pPr>
+        <w:ind w:left="1080" w:hanging="720"/>
+      </w:pPr>
+      <w:rPr>
+        <w:rFonts w:hint="default"/>
+      </w:rPr>
+    </w:lvl>
+    <w:lvl w:ilvl="2">
       <w:start w:val="1"/>
       <w:numFmt w:val="decimal"/>
-      <w:lvlText w:val="%7."/>
-      <w:lvlJc w:val="left"/>
-      <w:pPr>
-        <w:ind w:left="5040" w:hanging="360"/>
-      </w:pPr>
-    </w:lvl>
-    <w:lvl w:ilvl="7" w:tplc="04090019" w:tentative="1">
-      <w:start w:val="1"/>
-      <w:numFmt w:val="lowerLetter"/>
-      <w:lvlText w:val="%8."/>
-      <w:lvlJc w:val="left"/>
-      <w:pPr>
-        <w:ind w:left="5760" w:hanging="360"/>
-      </w:pPr>
-    </w:lvl>
-    <w:lvl w:ilvl="8" w:tplc="0409001B" w:tentative="1">
-      <w:start w:val="1"/>
-      <w:numFmt w:val="lowerRoman"/>
-      <w:lvlText w:val="%9."/>
-      <w:lvlJc w:val="right"/>
-      <w:pPr>
-        <w:ind w:left="6480" w:hanging="180"/>
-      </w:pPr>
+      <w:isLgl/>
+      <w:lvlText w:val="%1.%2.%3."/>
+      <w:lvlJc w:val="left"/>
+      <w:pPr>
+        <w:ind w:left="1080" w:hanging="720"/>
+      </w:pPr>
+      <w:rPr>
+        <w:rFonts w:hint="default"/>
+      </w:rPr>
+    </w:lvl>
+    <w:lvl w:ilvl="3">
+      <w:start w:val="1"/>
+      <w:numFmt w:val="decimal"/>
+      <w:isLgl/>
+      <w:lvlText w:val="%1.%2.%3.%4."/>
+      <w:lvlJc w:val="left"/>
+      <w:pPr>
+        <w:ind w:left="1440" w:hanging="1080"/>
+      </w:pPr>
+      <w:rPr>
+        <w:rFonts w:hint="default"/>
+      </w:rPr>
+    </w:lvl>
+    <w:lvl w:ilvl="4">
+      <w:start w:val="1"/>
+      <w:numFmt w:val="decimal"/>
+      <w:isLgl/>
+      <w:lvlText w:val="%1.%2.%3.%4.%5."/>
+      <w:lvlJc w:val="left"/>
+      <w:pPr>
+        <w:ind w:left="1800" w:hanging="1440"/>
+      </w:pPr>
+      <w:rPr>
+        <w:rFonts w:hint="default"/>
+      </w:rPr>
+    </w:lvl>
+    <w:lvl w:ilvl="5">
+      <w:start w:val="1"/>
+      <w:numFmt w:val="decimal"/>
+      <w:isLgl/>
+      <w:lvlText w:val="%1.%2.%3.%4.%5.%6."/>
+      <w:lvlJc w:val="left"/>
+      <w:pPr>
+        <w:ind w:left="1800" w:hanging="1440"/>
+      </w:pPr>
+      <w:rPr>
+        <w:rFonts w:hint="default"/>
+      </w:rPr>
+    </w:lvl>
+    <w:lvl w:ilvl="6">
+      <w:start w:val="1"/>
+      <w:numFmt w:val="decimal"/>
+      <w:isLgl/>
+      <w:lvlText w:val="%1.%2.%3.%4.%5.%6.%7."/>
+      <w:lvlJc w:val="left"/>
+      <w:pPr>
+        <w:ind w:left="2160" w:hanging="1800"/>
+      </w:pPr>
+      <w:rPr>
+        <w:rFonts w:hint="default"/>
+      </w:rPr>
+    </w:lvl>
+    <w:lvl w:ilvl="7">
+      <w:start w:val="1"/>
+      <w:numFmt w:val="decimal"/>
+      <w:isLgl/>
+      <w:lvlText w:val="%1.%2.%3.%4.%5.%6.%7.%8."/>
+      <w:lvlJc w:val="left"/>
+      <w:pPr>
+        <w:ind w:left="2160" w:hanging="1800"/>
+      </w:pPr>
+      <w:rPr>
+        <w:rFonts w:hint="default"/>
+      </w:rPr>
+    </w:lvl>
+    <w:lvl w:ilvl="8">
+      <w:start w:val="1"/>
+      <w:numFmt w:val="decimal"/>
+      <w:isLgl/>
+      <w:lvlText w:val="%1.%2.%3.%4.%5.%6.%7.%8.%9."/>
+      <w:lvlJc w:val="left"/>
+      <w:pPr>
+        <w:ind w:left="2520" w:hanging="2160"/>
+      </w:pPr>
+      <w:rPr>
+        <w:rFonts w:hint="default"/>
+      </w:rPr>
     </w:lvl>
   </w:abstractNum>
   <w:abstractNum w:abstractNumId="7">
@@ -16418,6 +13869,127 @@
     </w:lvl>
   </w:abstractNum>
   <w:abstractNum w:abstractNumId="33">
+    <w:nsid w:val="7AE456B9"/>
+    <w:multiLevelType w:val="multilevel"/>
+    <w:tmpl w:val="FA1E0682"/>
+    <w:lvl w:ilvl="0">
+      <w:start w:val="4"/>
+      <w:numFmt w:val="decimal"/>
+      <w:lvlText w:val="%1."/>
+      <w:lvlJc w:val="left"/>
+      <w:pPr>
+        <w:ind w:left="1080" w:hanging="720"/>
+      </w:pPr>
+      <w:rPr>
+        <w:rFonts w:hint="default"/>
+      </w:rPr>
+    </w:lvl>
+    <w:lvl w:ilvl="1">
+      <w:start w:val="1"/>
+      <w:numFmt w:val="decimal"/>
+      <w:isLgl/>
+      <w:lvlText w:val="%1.%2."/>
+      <w:lvlJc w:val="left"/>
+      <w:pPr>
+        <w:ind w:left="1080" w:hanging="720"/>
+      </w:pPr>
+      <w:rPr>
+        <w:rFonts w:hint="default"/>
+      </w:rPr>
+    </w:lvl>
+    <w:lvl w:ilvl="2">
+      <w:start w:val="1"/>
+      <w:numFmt w:val="decimal"/>
+      <w:isLgl/>
+      <w:lvlText w:val="%1.%2.%3."/>
+      <w:lvlJc w:val="left"/>
+      <w:pPr>
+        <w:ind w:left="1080" w:hanging="720"/>
+      </w:pPr>
+      <w:rPr>
+        <w:rFonts w:hint="default"/>
+      </w:rPr>
+    </w:lvl>
+    <w:lvl w:ilvl="3">
+      <w:start w:val="1"/>
+      <w:numFmt w:val="decimal"/>
+      <w:isLgl/>
+      <w:lvlText w:val="%1.%2.%3.%4."/>
+      <w:lvlJc w:val="left"/>
+      <w:pPr>
+        <w:ind w:left="1440" w:hanging="1080"/>
+      </w:pPr>
+      <w:rPr>
+        <w:rFonts w:hint="default"/>
+      </w:rPr>
+    </w:lvl>
+    <w:lvl w:ilvl="4">
+      <w:start w:val="1"/>
+      <w:numFmt w:val="decimal"/>
+      <w:isLgl/>
+      <w:lvlText w:val="%1.%2.%3.%4.%5."/>
+      <w:lvlJc w:val="left"/>
+      <w:pPr>
+        <w:ind w:left="1800" w:hanging="1440"/>
+      </w:pPr>
+      <w:rPr>
+        <w:rFonts w:hint="default"/>
+      </w:rPr>
+    </w:lvl>
+    <w:lvl w:ilvl="5">
+      <w:start w:val="1"/>
+      <w:numFmt w:val="decimal"/>
+      <w:isLgl/>
+      <w:lvlText w:val="%1.%2.%3.%4.%5.%6."/>
+      <w:lvlJc w:val="left"/>
+      <w:pPr>
+        <w:ind w:left="1800" w:hanging="1440"/>
+      </w:pPr>
+      <w:rPr>
+        <w:rFonts w:hint="default"/>
+      </w:rPr>
+    </w:lvl>
+    <w:lvl w:ilvl="6">
+      <w:start w:val="1"/>
+      <w:numFmt w:val="decimal"/>
+      <w:isLgl/>
+      <w:lvlText w:val="%1.%2.%3.%4.%5.%6.%7."/>
+      <w:lvlJc w:val="left"/>
+      <w:pPr>
+        <w:ind w:left="2160" w:hanging="1800"/>
+      </w:pPr>
+      <w:rPr>
+        <w:rFonts w:hint="default"/>
+      </w:rPr>
+    </w:lvl>
+    <w:lvl w:ilvl="7">
+      <w:start w:val="1"/>
+      <w:numFmt w:val="decimal"/>
+      <w:isLgl/>
+      <w:lvlText w:val="%1.%2.%3.%4.%5.%6.%7.%8."/>
+      <w:lvlJc w:val="left"/>
+      <w:pPr>
+        <w:ind w:left="2160" w:hanging="1800"/>
+      </w:pPr>
+      <w:rPr>
+        <w:rFonts w:hint="default"/>
+      </w:rPr>
+    </w:lvl>
+    <w:lvl w:ilvl="8">
+      <w:start w:val="1"/>
+      <w:numFmt w:val="decimal"/>
+      <w:isLgl/>
+      <w:lvlText w:val="%1.%2.%3.%4.%5.%6.%7.%8.%9."/>
+      <w:lvlJc w:val="left"/>
+      <w:pPr>
+        <w:ind w:left="2520" w:hanging="2160"/>
+      </w:pPr>
+      <w:rPr>
+        <w:rFonts w:hint="default"/>
+      </w:rPr>
+    </w:lvl>
+  </w:abstractNum>
+  <w:abstractNum w:abstractNumId="34">
     <w:nsid w:val="7E01404A"/>
     <w:multiLevelType w:val="hybridMultilevel"/>
     <w:tmpl w:val="099617C4"/>
@@ -16506,7 +14078,7 @@
       </w:pPr>
     </w:lvl>
   </w:abstractNum>
-  <w:abstractNum w:abstractNumId="34">
+  <w:abstractNum w:abstractNumId="35">
     <w:nsid w:val="7EB4091F"/>
     <w:multiLevelType w:val="hybridMultilevel"/>
     <w:tmpl w:val="556686E8"/>
@@ -16605,7 +14177,7 @@
     <w:abstractNumId w:val="8"/>
   </w:num>
   <w:num w:numId="4">
-    <w:abstractNumId w:val="33"/>
+    <w:abstractNumId w:val="34"/>
   </w:num>
   <w:num w:numId="5">
     <w:abstractNumId w:val="10"/>
@@ -16668,7 +14240,7 @@
     <w:abstractNumId w:val="2"/>
   </w:num>
   <w:num w:numId="25">
-    <w:abstractNumId w:val="34"/>
+    <w:abstractNumId w:val="35"/>
   </w:num>
   <w:num w:numId="26">
     <w:abstractNumId w:val="1"/>
@@ -16699,6 +14271,9 @@
   </w:num>
   <w:num w:numId="35">
     <w:abstractNumId w:val="19"/>
+  </w:num>
+  <w:num w:numId="36">
+    <w:abstractNumId w:val="33"/>
   </w:num>
 </w:numbering>
 </file>
@@ -17887,7 +15462,7 @@
 </file>
 
 <file path=customXml/itemProps1.xml><?xml version="1.0" encoding="utf-8"?>
-<ds:datastoreItem xmlns:ds="http://schemas.openxmlformats.org/officeDocument/2006/customXml" ds:itemID="{39E768BF-DC6F-49A3-9AEE-CFE6231B294B}">
+<ds:datastoreItem xmlns:ds="http://schemas.openxmlformats.org/officeDocument/2006/customXml" ds:itemID="{1DD41088-C41F-40F0-BD68-4C8F156F6A3B}">
   <ds:schemaRefs>
     <ds:schemaRef ds:uri="http://schemas.openxmlformats.org/officeDocument/2006/bibliography"/>
   </ds:schemaRefs>

</xml_diff>